<commit_message>
Can genrate PDF for admission letter
</commit_message>
<xml_diff>
--- a/admission_letters/undergrade_template.docx
+++ b/admission_letters/undergrade_template.docx
@@ -53,15 +53,15 @@
               <wp:anchor allowOverlap="1" behindDoc="1" distB="0" distT="0" distL="0" distR="0" hidden="0" layoutInCell="1" locked="0" relativeHeight="0" simplePos="0">
                 <wp:simplePos x="0" y="0"/>
                 <wp:positionH relativeFrom="page">
-                  <wp:posOffset>-4761</wp:posOffset>
+                  <wp:posOffset>-9522</wp:posOffset>
                 </wp:positionH>
                 <wp:positionV relativeFrom="page">
-                  <wp:posOffset>-4761</wp:posOffset>
+                  <wp:posOffset>-9522</wp:posOffset>
                 </wp:positionV>
-                <wp:extent cx="7781925" cy="10703560"/>
+                <wp:extent cx="7791450" cy="10713085"/>
                 <wp:effectExtent b="0" l="0" r="0" t="0"/>
                 <wp:wrapNone/>
-                <wp:docPr id="3" name=""/>
+                <wp:docPr id="5" name=""/>
                 <a:graphic>
                   <a:graphicData uri="http://schemas.microsoft.com/office/word/2010/wordprocessingShape">
                     <wps:wsp>
@@ -134,20 +134,20 @@
               <wp:anchor allowOverlap="1" behindDoc="1" distB="0" distT="0" distL="0" distR="0" hidden="0" layoutInCell="1" locked="0" relativeHeight="0" simplePos="0">
                 <wp:simplePos x="0" y="0"/>
                 <wp:positionH relativeFrom="page">
-                  <wp:posOffset>-4761</wp:posOffset>
+                  <wp:posOffset>-9522</wp:posOffset>
                 </wp:positionH>
                 <wp:positionV relativeFrom="page">
-                  <wp:posOffset>-4761</wp:posOffset>
+                  <wp:posOffset>-9522</wp:posOffset>
                 </wp:positionV>
-                <wp:extent cx="7781925" cy="10703560"/>
+                <wp:extent cx="7791450" cy="10713085"/>
                 <wp:effectExtent b="0" l="0" r="0" t="0"/>
                 <wp:wrapNone/>
-                <wp:docPr id="3" name="image2.png"/>
+                <wp:docPr id="5" name="image1.png"/>
                 <a:graphic>
                   <a:graphicData uri="http://schemas.openxmlformats.org/drawingml/2006/picture">
                     <pic:pic>
                       <pic:nvPicPr>
-                        <pic:cNvPr id="0" name="image2.png"/>
+                        <pic:cNvPr id="0" name="image1.png"/>
                         <pic:cNvPicPr preferRelativeResize="0"/>
                       </pic:nvPicPr>
                       <pic:blipFill>
@@ -160,7 +160,7 @@
                       <pic:spPr>
                         <a:xfrm>
                           <a:off x="0" y="0"/>
-                          <a:ext cx="7781925" cy="10703560"/>
+                          <a:ext cx="7791450" cy="10713085"/>
                         </a:xfrm>
                         <a:prstGeom prst="rect"/>
                         <a:ln/>
@@ -181,6 +181,187 @@
     </w:p>
     <w:p>
       <w:pPr>
+        <w:ind w:left="4379" w:firstLine="0"/>
+        <w:rPr>
+          <w:rFonts w:ascii="Times New Roman" w:cs="Times New Roman" w:eastAsia="Times New Roman" w:hAnsi="Times New Roman"/>
+          <w:sz w:val="20"/>
+          <w:szCs w:val="20"/>
+        </w:rPr>
+      </w:pPr>
+      <w:r>
+        <w:rPr>
+          <w:rFonts w:ascii="Times New Roman" w:cs="Times New Roman" w:eastAsia="Times New Roman" w:hAnsi="Times New Roman"/>
+          <w:sz w:val="20"/>
+          <w:szCs w:val="20"/>
+        </w:rPr>
+        <w:drawing>
+          <wp:inline distB="0" distT="0" distL="0" distR="0">
+            <wp:extent cx="1221399" cy="1197484"/>
+            <wp:effectExtent b="0" l="0" r="0" t="0"/>
+            <wp:docPr id="6" name="image2.jpg"/>
+            <a:graphic>
+              <a:graphicData uri="http://schemas.openxmlformats.org/drawingml/2006/picture">
+                <pic:pic>
+                  <pic:nvPicPr>
+                    <pic:cNvPr id="0" name="image2.jpg"/>
+                    <pic:cNvPicPr preferRelativeResize="0"/>
+                  </pic:nvPicPr>
+                  <pic:blipFill>
+                    <a:blip r:embed="rId8"/>
+                    <a:srcRect b="0" l="0" r="0" t="0"/>
+                    <a:stretch>
+                      <a:fillRect/>
+                    </a:stretch>
+                  </pic:blipFill>
+                  <pic:spPr>
+                    <a:xfrm>
+                      <a:off x="0" y="0"/>
+                      <a:ext cx="1221399" cy="1197484"/>
+                    </a:xfrm>
+                    <a:prstGeom prst="rect"/>
+                    <a:ln/>
+                  </pic:spPr>
+                </pic:pic>
+              </a:graphicData>
+            </a:graphic>
+          </wp:inline>
+        </w:drawing>
+      </w:r>
+      <w:r>
+        <w:rPr>
+          <w:rtl w:val="0"/>
+        </w:rPr>
+      </w:r>
+    </w:p>
+    <w:p>
+      <w:pPr>
+        <w:pStyle w:val="Title"/>
+        <w:ind w:firstLine="2536"/>
+        <w:rPr>
+          <w:sz w:val="24"/>
+          <w:szCs w:val="24"/>
+        </w:rPr>
+      </w:pPr>
+      <w:r>
+        <w:rPr>
+          <w:color w:val="336dbf"/>
+          <w:sz w:val="24"/>
+          <w:szCs w:val="24"/>
+          <w:rtl w:val="0"/>
+        </w:rPr>
+        <w:t xml:space="preserve">Regional Maritime Univers</w:t>
+      </w:r>
+      <w:r>
+        <w:rPr>
+          <w:color w:val="5487bc"/>
+          <w:sz w:val="24"/>
+          <w:szCs w:val="24"/>
+          <w:rtl w:val="0"/>
+        </w:rPr>
+        <w:t xml:space="preserve">ity</w:t>
+      </w:r>
+      <w:r>
+        <w:rPr>
+          <w:rtl w:val="0"/>
+        </w:rPr>
+      </w:r>
+    </w:p>
+    <w:p>
+      <w:pPr>
+        <w:tabs>
+          <w:tab w:val="center" w:leader="none" w:pos="4513"/>
+          <w:tab w:val="right" w:leader="none" w:pos="9026"/>
+        </w:tabs>
+        <w:rPr>
+          <w:sz w:val="18"/>
+          <w:szCs w:val="18"/>
+        </w:rPr>
+      </w:pPr>
+      <w:r>
+        <w:rPr>
+          <w:color w:val="565652"/>
+          <w:sz w:val="18"/>
+          <w:szCs w:val="18"/>
+          <w:rtl w:val="0"/>
+        </w:rPr>
+        <w:t xml:space="preserve">Post Office Box </w:t>
+      </w:r>
+      <w:r>
+        <w:rPr>
+          <w:color w:val="6b6960"/>
+          <w:sz w:val="18"/>
+          <w:szCs w:val="18"/>
+          <w:rtl w:val="0"/>
+        </w:rPr>
+        <w:t xml:space="preserve">GP 1115, </w:t>
+      </w:r>
+      <w:r>
+        <w:rPr>
+          <w:color w:val="565652"/>
+          <w:sz w:val="18"/>
+          <w:szCs w:val="18"/>
+          <w:rtl w:val="0"/>
+        </w:rPr>
+        <w:t xml:space="preserve">Accra, Ghana Tel: (+233 302) 712775 /712343 /718225. Fax: (+233 302) 712047</w:t>
+      </w:r>
+      <w:r>
+        <w:rPr>
+          <w:color w:val="7c7e72"/>
+          <w:sz w:val="18"/>
+          <w:szCs w:val="18"/>
+          <w:rtl w:val="0"/>
+        </w:rPr>
+        <w:t xml:space="preserve">. </w:t>
+      </w:r>
+      <w:r>
+        <w:rPr>
+          <w:color w:val="565652"/>
+          <w:sz w:val="18"/>
+          <w:szCs w:val="18"/>
+          <w:rtl w:val="0"/>
+        </w:rPr>
+        <w:t xml:space="preserve">Registrar Tel/Fax</w:t>
+      </w:r>
+      <w:r>
+        <w:rPr>
+          <w:color w:val="7c7e72"/>
+          <w:sz w:val="18"/>
+          <w:szCs w:val="18"/>
+          <w:rtl w:val="0"/>
+        </w:rPr>
+        <w:t xml:space="preserve">: </w:t>
+      </w:r>
+      <w:r>
+        <w:rPr>
+          <w:color w:val="6b6960"/>
+          <w:sz w:val="18"/>
+          <w:szCs w:val="18"/>
+          <w:rtl w:val="0"/>
+        </w:rPr>
+        <w:t xml:space="preserve">(+233 302) 714070</w:t>
+      </w:r>
+      <w:r>
+        <w:rPr>
+          <w:rtl w:val="0"/>
+        </w:rPr>
+      </w:r>
+    </w:p>
+    <w:p>
+      <w:pPr>
+        <w:tabs>
+          <w:tab w:val="center" w:leader="none" w:pos="4513"/>
+          <w:tab w:val="right" w:leader="none" w:pos="9026"/>
+        </w:tabs>
+        <w:rPr/>
+      </w:pPr>
+      <w:r>
+        <w:rPr>
+          <w:rtl w:val="0"/>
+        </w:rPr>
+      </w:r>
+    </w:p>
+    <w:p>
+      <w:pPr>
         <w:keepNext w:val="0"/>
         <w:keepLines w:val="0"/>
         <w:pageBreakBefore w:val="0"/>
@@ -847,59 +1028,6 @@
           <w:rtl w:val="0"/>
         </w:rPr>
         <w:t xml:space="preserve">Please take note of the following conditions relating to your admission:</w:t>
-      </w:r>
-    </w:p>
-    <w:p>
-      <w:pPr>
-        <w:keepNext w:val="0"/>
-        <w:keepLines w:val="0"/>
-        <w:pageBreakBefore w:val="0"/>
-        <w:widowControl w:val="0"/>
-        <w:numPr>
-          <w:ilvl w:val="0"/>
-          <w:numId w:val="2"/>
-        </w:numPr>
-        <w:pBdr>
-          <w:top w:space="0" w:sz="0" w:val="nil"/>
-          <w:left w:space="0" w:sz="0" w:val="nil"/>
-          <w:bottom w:space="0" w:sz="0" w:val="nil"/>
-          <w:right w:space="0" w:sz="0" w:val="nil"/>
-          <w:between w:space="0" w:sz="0" w:val="nil"/>
-        </w:pBdr>
-        <w:shd w:fill="auto" w:val="clear"/>
-        <w:spacing w:after="0" w:before="0" w:line="240" w:lineRule="auto"/>
-        <w:ind w:left="720" w:right="0" w:hanging="360"/>
-        <w:jc w:val="left"/>
-        <w:rPr>
-          <w:rFonts w:ascii="Arial" w:cs="Arial" w:eastAsia="Arial" w:hAnsi="Arial"/>
-          <w:b w:val="0"/>
-          <w:i w:val="0"/>
-          <w:smallCaps w:val="0"/>
-          <w:strike w:val="0"/>
-          <w:color w:val="000000"/>
-          <w:sz w:val="18"/>
-          <w:szCs w:val="18"/>
-          <w:u w:val="none"/>
-          <w:shd w:fill="auto" w:val="clear"/>
-          <w:vertAlign w:val="baseline"/>
-        </w:rPr>
-      </w:pPr>
-      <w:r>
-        <w:rPr>
-          <w:rFonts w:ascii="Arial" w:cs="Arial" w:eastAsia="Arial" w:hAnsi="Arial"/>
-          <w:b w:val="0"/>
-          <w:i w:val="0"/>
-          <w:smallCaps w:val="0"/>
-          <w:strike w:val="0"/>
-          <w:color w:val="000000"/>
-          <w:sz w:val="18"/>
-          <w:szCs w:val="18"/>
-          <w:u w:val="none"/>
-          <w:shd w:fill="auto" w:val="clear"/>
-          <w:vertAlign w:val="baseline"/>
-          <w:rtl w:val="0"/>
-        </w:rPr>
-        <w:t xml:space="preserve">Payment arrangements of the semester’s tuition fee are as follows:</w:t>
       </w:r>
     </w:p>
     <w:p>
@@ -921,7 +1049,7 @@
         </w:pBdr>
         <w:shd w:fill="auto" w:val="clear"/>
         <w:spacing w:after="0" w:before="0" w:line="240" w:lineRule="auto"/>
-        <w:ind w:left="1080" w:right="0" w:hanging="360"/>
+        <w:ind w:left="720" w:right="0" w:hanging="360"/>
         <w:jc w:val="left"/>
         <w:rPr>
           <w:rFonts w:ascii="Arial" w:cs="Arial" w:eastAsia="Arial" w:hAnsi="Arial"/>
@@ -952,41 +1080,7 @@
           <w:vertAlign w:val="baseline"/>
           <w:rtl w:val="0"/>
         </w:rPr>
-        <w:t xml:space="preserve">Make initial non-refundable fees of </w:t>
-      </w:r>
-      <w:r>
-        <w:rPr>
-          <w:rFonts w:ascii="Arial" w:cs="Arial" w:eastAsia="Arial" w:hAnsi="Arial"/>
-          <w:b w:val="1"/>
-          <w:i w:val="0"/>
-          <w:smallCaps w:val="0"/>
-          <w:strike w:val="0"/>
-          <w:color w:val="000000"/>
-          <w:sz w:val="18"/>
-          <w:szCs w:val="18"/>
-          <w:u w:val="none"/>
-          <w:shd w:fill="auto" w:val="clear"/>
-          <w:vertAlign w:val="baseline"/>
-          <w:rtl w:val="0"/>
-        </w:rPr>
-        <w:t xml:space="preserve">${Initial_Fees_in_Words} [${Initial_Fees_in_Figures}]</w:t>
-      </w:r>
-      <w:r>
-        <w:rPr>
-          <w:rFonts w:ascii="Arial" w:cs="Arial" w:eastAsia="Arial" w:hAnsi="Arial"/>
-          <w:b w:val="0"/>
-          <w:i w:val="0"/>
-          <w:smallCaps w:val="0"/>
-          <w:strike w:val="0"/>
-          <w:color w:val="000000"/>
-          <w:sz w:val="18"/>
-          <w:szCs w:val="18"/>
-          <w:u w:val="none"/>
-          <w:shd w:fill="auto" w:val="clear"/>
-          <w:vertAlign w:val="baseline"/>
-          <w:rtl w:val="0"/>
-        </w:rPr>
-        <w:t xml:space="preserve"> or its cedi equivalent to guarantee your admission and submit pay-in-slip to the Finance Directorate of the University to obtain official receipt. This payment shall form part of your fees.</w:t>
+        <w:t xml:space="preserve">Payment arrangements of the semester’s tuition fee are as follows:</w:t>
       </w:r>
     </w:p>
     <w:p>
@@ -997,7 +1091,7 @@
         <w:widowControl w:val="0"/>
         <w:numPr>
           <w:ilvl w:val="0"/>
-          <w:numId w:val="3"/>
+          <w:numId w:val="4"/>
         </w:numPr>
         <w:pBdr>
           <w:top w:space="0" w:sz="0" w:val="nil"/>
@@ -1039,6 +1133,93 @@
           <w:vertAlign w:val="baseline"/>
           <w:rtl w:val="0"/>
         </w:rPr>
+        <w:t xml:space="preserve">Make initial non-refundable fees of </w:t>
+      </w:r>
+      <w:r>
+        <w:rPr>
+          <w:rFonts w:ascii="Arial" w:cs="Arial" w:eastAsia="Arial" w:hAnsi="Arial"/>
+          <w:b w:val="1"/>
+          <w:i w:val="0"/>
+          <w:smallCaps w:val="0"/>
+          <w:strike w:val="0"/>
+          <w:color w:val="000000"/>
+          <w:sz w:val="18"/>
+          <w:szCs w:val="18"/>
+          <w:u w:val="none"/>
+          <w:shd w:fill="auto" w:val="clear"/>
+          <w:vertAlign w:val="baseline"/>
+          <w:rtl w:val="0"/>
+        </w:rPr>
+        <w:t xml:space="preserve">${Initial_Fees_in_Words} [${Initial_Fees_in_Figures}]</w:t>
+      </w:r>
+      <w:r>
+        <w:rPr>
+          <w:rFonts w:ascii="Arial" w:cs="Arial" w:eastAsia="Arial" w:hAnsi="Arial"/>
+          <w:b w:val="0"/>
+          <w:i w:val="0"/>
+          <w:smallCaps w:val="0"/>
+          <w:strike w:val="0"/>
+          <w:color w:val="000000"/>
+          <w:sz w:val="18"/>
+          <w:szCs w:val="18"/>
+          <w:u w:val="none"/>
+          <w:shd w:fill="auto" w:val="clear"/>
+          <w:vertAlign w:val="baseline"/>
+          <w:rtl w:val="0"/>
+        </w:rPr>
+        <w:t xml:space="preserve"> or its cedi equivalent to guarantee your admission and submit pay-in-slip to the Finance Directorate of the University to obtain official receipt. This payment shall form part of your fees.</w:t>
+      </w:r>
+    </w:p>
+    <w:p>
+      <w:pPr>
+        <w:keepNext w:val="0"/>
+        <w:keepLines w:val="0"/>
+        <w:pageBreakBefore w:val="0"/>
+        <w:widowControl w:val="0"/>
+        <w:numPr>
+          <w:ilvl w:val="0"/>
+          <w:numId w:val="4"/>
+        </w:numPr>
+        <w:pBdr>
+          <w:top w:space="0" w:sz="0" w:val="nil"/>
+          <w:left w:space="0" w:sz="0" w:val="nil"/>
+          <w:bottom w:space="0" w:sz="0" w:val="nil"/>
+          <w:right w:space="0" w:sz="0" w:val="nil"/>
+          <w:between w:space="0" w:sz="0" w:val="nil"/>
+        </w:pBdr>
+        <w:shd w:fill="auto" w:val="clear"/>
+        <w:spacing w:after="0" w:before="0" w:line="240" w:lineRule="auto"/>
+        <w:ind w:left="1080" w:right="0" w:hanging="360"/>
+        <w:jc w:val="left"/>
+        <w:rPr>
+          <w:rFonts w:ascii="Arial" w:cs="Arial" w:eastAsia="Arial" w:hAnsi="Arial"/>
+          <w:b w:val="0"/>
+          <w:i w:val="0"/>
+          <w:smallCaps w:val="0"/>
+          <w:strike w:val="0"/>
+          <w:color w:val="000000"/>
+          <w:sz w:val="18"/>
+          <w:szCs w:val="18"/>
+          <w:u w:val="none"/>
+          <w:shd w:fill="auto" w:val="clear"/>
+          <w:vertAlign w:val="baseline"/>
+        </w:rPr>
+      </w:pPr>
+      <w:r>
+        <w:rPr>
+          <w:rFonts w:ascii="Arial" w:cs="Arial" w:eastAsia="Arial" w:hAnsi="Arial"/>
+          <w:b w:val="0"/>
+          <w:i w:val="0"/>
+          <w:smallCaps w:val="0"/>
+          <w:strike w:val="0"/>
+          <w:color w:val="000000"/>
+          <w:sz w:val="18"/>
+          <w:szCs w:val="18"/>
+          <w:u w:val="none"/>
+          <w:shd w:fill="auto" w:val="clear"/>
+          <w:vertAlign w:val="baseline"/>
+          <w:rtl w:val="0"/>
+        </w:rPr>
         <w:t xml:space="preserve">You are required to Pay fifty percent (50%) of the first semester fe</w:t>
       </w:r>
       <w:r>
@@ -1100,7 +1281,7 @@
         </w:rPr>
         <w:t xml:space="preserve">or email </w:t>
       </w:r>
-      <w:hyperlink r:id="rId8">
+      <w:hyperlink r:id="rId9">
         <w:r>
           <w:rPr>
             <w:rFonts w:ascii="Arial" w:cs="Arial" w:eastAsia="Arial" w:hAnsi="Arial"/>
@@ -1145,6 +1326,93 @@
         <w:widowControl w:val="0"/>
         <w:numPr>
           <w:ilvl w:val="0"/>
+          <w:numId w:val="4"/>
+        </w:numPr>
+        <w:pBdr>
+          <w:top w:space="0" w:sz="0" w:val="nil"/>
+          <w:left w:space="0" w:sz="0" w:val="nil"/>
+          <w:bottom w:space="0" w:sz="0" w:val="nil"/>
+          <w:right w:space="0" w:sz="0" w:val="nil"/>
+          <w:between w:space="0" w:sz="0" w:val="nil"/>
+        </w:pBdr>
+        <w:shd w:fill="auto" w:val="clear"/>
+        <w:spacing w:after="0" w:before="0" w:line="240" w:lineRule="auto"/>
+        <w:ind w:left="1080" w:right="0" w:hanging="360"/>
+        <w:jc w:val="left"/>
+        <w:rPr>
+          <w:rFonts w:ascii="Arial" w:cs="Arial" w:eastAsia="Arial" w:hAnsi="Arial"/>
+          <w:b w:val="0"/>
+          <w:i w:val="0"/>
+          <w:smallCaps w:val="0"/>
+          <w:strike w:val="0"/>
+          <w:color w:val="000000"/>
+          <w:sz w:val="18"/>
+          <w:szCs w:val="18"/>
+          <w:u w:val="none"/>
+          <w:shd w:fill="auto" w:val="clear"/>
+          <w:vertAlign w:val="baseline"/>
+        </w:rPr>
+      </w:pPr>
+      <w:r>
+        <w:rPr>
+          <w:rFonts w:ascii="Arial" w:cs="Arial" w:eastAsia="Arial" w:hAnsi="Arial"/>
+          <w:b w:val="0"/>
+          <w:i w:val="0"/>
+          <w:smallCaps w:val="0"/>
+          <w:strike w:val="0"/>
+          <w:color w:val="000000"/>
+          <w:sz w:val="18"/>
+          <w:szCs w:val="18"/>
+          <w:u w:val="none"/>
+          <w:shd w:fill="auto" w:val="clear"/>
+          <w:vertAlign w:val="baseline"/>
+          <w:rtl w:val="0"/>
+        </w:rPr>
+        <w:t xml:space="preserve">Payment of the remaining fifty percent (50%) should be effected two weeks prior to the commencement of the 1</w:t>
+      </w:r>
+      <w:r>
+        <w:rPr>
+          <w:rFonts w:ascii="Arial" w:cs="Arial" w:eastAsia="Arial" w:hAnsi="Arial"/>
+          <w:b w:val="0"/>
+          <w:i w:val="0"/>
+          <w:smallCaps w:val="0"/>
+          <w:strike w:val="0"/>
+          <w:color w:val="000000"/>
+          <w:sz w:val="18"/>
+          <w:szCs w:val="18"/>
+          <w:u w:val="none"/>
+          <w:shd w:fill="auto" w:val="clear"/>
+          <w:vertAlign w:val="superscript"/>
+          <w:rtl w:val="0"/>
+        </w:rPr>
+        <w:t xml:space="preserve">st</w:t>
+      </w:r>
+      <w:r>
+        <w:rPr>
+          <w:rFonts w:ascii="Arial" w:cs="Arial" w:eastAsia="Arial" w:hAnsi="Arial"/>
+          <w:b w:val="0"/>
+          <w:i w:val="0"/>
+          <w:smallCaps w:val="0"/>
+          <w:strike w:val="0"/>
+          <w:color w:val="000000"/>
+          <w:sz w:val="18"/>
+          <w:szCs w:val="18"/>
+          <w:u w:val="none"/>
+          <w:shd w:fill="auto" w:val="clear"/>
+          <w:vertAlign w:val="baseline"/>
+          <w:rtl w:val="0"/>
+        </w:rPr>
+        <w:t xml:space="preserve"> semester examination.</w:t>
+      </w:r>
+    </w:p>
+    <w:p>
+      <w:pPr>
+        <w:keepNext w:val="0"/>
+        <w:keepLines w:val="0"/>
+        <w:pageBreakBefore w:val="0"/>
+        <w:widowControl w:val="0"/>
+        <w:numPr>
+          <w:ilvl w:val="0"/>
           <w:numId w:val="3"/>
         </w:numPr>
         <w:pBdr>
@@ -1156,7 +1424,7 @@
         </w:pBdr>
         <w:shd w:fill="auto" w:val="clear"/>
         <w:spacing w:after="0" w:before="0" w:line="240" w:lineRule="auto"/>
-        <w:ind w:left="1080" w:right="0" w:hanging="360"/>
+        <w:ind w:left="720" w:right="0" w:hanging="360"/>
         <w:jc w:val="left"/>
         <w:rPr>
           <w:rFonts w:ascii="Arial" w:cs="Arial" w:eastAsia="Arial" w:hAnsi="Arial"/>
@@ -1187,41 +1455,370 @@
           <w:vertAlign w:val="baseline"/>
           <w:rtl w:val="0"/>
         </w:rPr>
-        <w:t xml:space="preserve">Payment of the remaining fifty percent (50%) should be effected two weeks prior to the commencement of the 1</w:t>
-      </w:r>
-      <w:r>
-        <w:rPr>
-          <w:rFonts w:ascii="Arial" w:cs="Arial" w:eastAsia="Arial" w:hAnsi="Arial"/>
-          <w:b w:val="0"/>
-          <w:i w:val="0"/>
-          <w:smallCaps w:val="0"/>
-          <w:strike w:val="0"/>
-          <w:color w:val="000000"/>
-          <w:sz w:val="18"/>
-          <w:szCs w:val="18"/>
-          <w:u w:val="none"/>
-          <w:shd w:fill="auto" w:val="clear"/>
-          <w:vertAlign w:val="superscript"/>
-          <w:rtl w:val="0"/>
-        </w:rPr>
-        <w:t xml:space="preserve">st</w:t>
-      </w:r>
-      <w:r>
-        <w:rPr>
-          <w:rFonts w:ascii="Arial" w:cs="Arial" w:eastAsia="Arial" w:hAnsi="Arial"/>
-          <w:b w:val="0"/>
-          <w:i w:val="0"/>
-          <w:smallCaps w:val="0"/>
-          <w:strike w:val="0"/>
-          <w:color w:val="000000"/>
-          <w:sz w:val="18"/>
-          <w:szCs w:val="18"/>
-          <w:u w:val="none"/>
-          <w:shd w:fill="auto" w:val="clear"/>
-          <w:vertAlign w:val="baseline"/>
-          <w:rtl w:val="0"/>
-        </w:rPr>
-        <w:t xml:space="preserve"> semester examination.</w:t>
+        <w:t xml:space="preserve">Thereafter, report at the Registry on or before ${Commencement_Date} with the original and photocopy of the following:</w:t>
+      </w:r>
+    </w:p>
+    <w:p>
+      <w:pPr>
+        <w:keepNext w:val="0"/>
+        <w:keepLines w:val="0"/>
+        <w:pageBreakBefore w:val="0"/>
+        <w:widowControl w:val="0"/>
+        <w:numPr>
+          <w:ilvl w:val="0"/>
+          <w:numId w:val="1"/>
+        </w:numPr>
+        <w:pBdr>
+          <w:top w:space="0" w:sz="0" w:val="nil"/>
+          <w:left w:space="0" w:sz="0" w:val="nil"/>
+          <w:bottom w:space="0" w:sz="0" w:val="nil"/>
+          <w:right w:space="0" w:sz="0" w:val="nil"/>
+          <w:between w:space="0" w:sz="0" w:val="nil"/>
+        </w:pBdr>
+        <w:shd w:fill="auto" w:val="clear"/>
+        <w:spacing w:after="0" w:before="0" w:line="240" w:lineRule="auto"/>
+        <w:ind w:left="1440" w:right="0" w:hanging="360"/>
+        <w:jc w:val="left"/>
+        <w:rPr>
+          <w:rFonts w:ascii="Arial" w:cs="Arial" w:eastAsia="Arial" w:hAnsi="Arial"/>
+          <w:b w:val="0"/>
+          <w:i w:val="0"/>
+          <w:smallCaps w:val="0"/>
+          <w:strike w:val="0"/>
+          <w:color w:val="000000"/>
+          <w:sz w:val="18"/>
+          <w:szCs w:val="18"/>
+          <w:u w:val="none"/>
+          <w:shd w:fill="auto" w:val="clear"/>
+          <w:vertAlign w:val="baseline"/>
+        </w:rPr>
+      </w:pPr>
+      <w:r>
+        <w:rPr>
+          <w:rFonts w:ascii="Arial" w:cs="Arial" w:eastAsia="Arial" w:hAnsi="Arial"/>
+          <w:b w:val="0"/>
+          <w:i w:val="0"/>
+          <w:smallCaps w:val="0"/>
+          <w:strike w:val="0"/>
+          <w:color w:val="000000"/>
+          <w:sz w:val="18"/>
+          <w:szCs w:val="18"/>
+          <w:u w:val="none"/>
+          <w:shd w:fill="auto" w:val="clear"/>
+          <w:vertAlign w:val="baseline"/>
+          <w:rtl w:val="0"/>
+        </w:rPr>
+        <w:t xml:space="preserve">Letter of Admission</w:t>
+      </w:r>
+    </w:p>
+    <w:p>
+      <w:pPr>
+        <w:keepNext w:val="0"/>
+        <w:keepLines w:val="0"/>
+        <w:pageBreakBefore w:val="0"/>
+        <w:widowControl w:val="0"/>
+        <w:numPr>
+          <w:ilvl w:val="0"/>
+          <w:numId w:val="1"/>
+        </w:numPr>
+        <w:pBdr>
+          <w:top w:space="0" w:sz="0" w:val="nil"/>
+          <w:left w:space="0" w:sz="0" w:val="nil"/>
+          <w:bottom w:space="0" w:sz="0" w:val="nil"/>
+          <w:right w:space="0" w:sz="0" w:val="nil"/>
+          <w:between w:space="0" w:sz="0" w:val="nil"/>
+        </w:pBdr>
+        <w:shd w:fill="auto" w:val="clear"/>
+        <w:spacing w:after="0" w:before="0" w:line="240" w:lineRule="auto"/>
+        <w:ind w:left="1440" w:right="0" w:hanging="360"/>
+        <w:jc w:val="left"/>
+        <w:rPr>
+          <w:rFonts w:ascii="Arial" w:cs="Arial" w:eastAsia="Arial" w:hAnsi="Arial"/>
+          <w:b w:val="0"/>
+          <w:i w:val="0"/>
+          <w:smallCaps w:val="0"/>
+          <w:strike w:val="0"/>
+          <w:color w:val="000000"/>
+          <w:sz w:val="18"/>
+          <w:szCs w:val="18"/>
+          <w:u w:val="none"/>
+          <w:shd w:fill="auto" w:val="clear"/>
+          <w:vertAlign w:val="baseline"/>
+        </w:rPr>
+      </w:pPr>
+      <w:r>
+        <w:rPr>
+          <w:rFonts w:ascii="Arial" w:cs="Arial" w:eastAsia="Arial" w:hAnsi="Arial"/>
+          <w:b w:val="0"/>
+          <w:i w:val="0"/>
+          <w:smallCaps w:val="0"/>
+          <w:strike w:val="0"/>
+          <w:color w:val="000000"/>
+          <w:sz w:val="18"/>
+          <w:szCs w:val="18"/>
+          <w:u w:val="none"/>
+          <w:shd w:fill="auto" w:val="clear"/>
+          <w:vertAlign w:val="baseline"/>
+          <w:rtl w:val="0"/>
+        </w:rPr>
+        <w:t xml:space="preserve">Receipt of payment obtained from the University and</w:t>
+      </w:r>
+    </w:p>
+    <w:p>
+      <w:pPr>
+        <w:keepNext w:val="0"/>
+        <w:keepLines w:val="0"/>
+        <w:pageBreakBefore w:val="0"/>
+        <w:widowControl w:val="0"/>
+        <w:numPr>
+          <w:ilvl w:val="0"/>
+          <w:numId w:val="1"/>
+        </w:numPr>
+        <w:pBdr>
+          <w:top w:space="0" w:sz="0" w:val="nil"/>
+          <w:left w:space="0" w:sz="0" w:val="nil"/>
+          <w:bottom w:space="0" w:sz="0" w:val="nil"/>
+          <w:right w:space="0" w:sz="0" w:val="nil"/>
+          <w:between w:space="0" w:sz="0" w:val="nil"/>
+        </w:pBdr>
+        <w:shd w:fill="auto" w:val="clear"/>
+        <w:spacing w:after="0" w:before="0" w:line="240" w:lineRule="auto"/>
+        <w:ind w:left="1440" w:right="0" w:hanging="360"/>
+        <w:jc w:val="left"/>
+        <w:rPr>
+          <w:rFonts w:ascii="Arial" w:cs="Arial" w:eastAsia="Arial" w:hAnsi="Arial"/>
+          <w:b w:val="0"/>
+          <w:i w:val="0"/>
+          <w:smallCaps w:val="0"/>
+          <w:strike w:val="0"/>
+          <w:color w:val="000000"/>
+          <w:sz w:val="18"/>
+          <w:szCs w:val="18"/>
+          <w:u w:val="none"/>
+          <w:shd w:fill="auto" w:val="clear"/>
+          <w:vertAlign w:val="baseline"/>
+        </w:rPr>
+      </w:pPr>
+      <w:r>
+        <w:rPr>
+          <w:rFonts w:ascii="Arial" w:cs="Arial" w:eastAsia="Arial" w:hAnsi="Arial"/>
+          <w:b w:val="0"/>
+          <w:i w:val="0"/>
+          <w:smallCaps w:val="0"/>
+          <w:strike w:val="0"/>
+          <w:color w:val="000000"/>
+          <w:sz w:val="18"/>
+          <w:szCs w:val="18"/>
+          <w:u w:val="none"/>
+          <w:shd w:fill="auto" w:val="clear"/>
+          <w:vertAlign w:val="baseline"/>
+          <w:rtl w:val="0"/>
+        </w:rPr>
+        <w:t xml:space="preserve">Duly completed Acceptance Form</w:t>
+      </w:r>
+    </w:p>
+    <w:p>
+      <w:pPr>
+        <w:keepNext w:val="0"/>
+        <w:keepLines w:val="0"/>
+        <w:pageBreakBefore w:val="0"/>
+        <w:widowControl w:val="0"/>
+        <w:pBdr>
+          <w:top w:space="0" w:sz="0" w:val="nil"/>
+          <w:left w:space="0" w:sz="0" w:val="nil"/>
+          <w:bottom w:space="0" w:sz="0" w:val="nil"/>
+          <w:right w:space="0" w:sz="0" w:val="nil"/>
+          <w:between w:space="0" w:sz="0" w:val="nil"/>
+        </w:pBdr>
+        <w:shd w:fill="auto" w:val="clear"/>
+        <w:spacing w:after="0" w:before="0" w:line="240" w:lineRule="auto"/>
+        <w:ind w:left="0" w:right="0" w:firstLine="0"/>
+        <w:jc w:val="left"/>
+        <w:rPr>
+          <w:rFonts w:ascii="Arial" w:cs="Arial" w:eastAsia="Arial" w:hAnsi="Arial"/>
+          <w:b w:val="0"/>
+          <w:i w:val="0"/>
+          <w:smallCaps w:val="0"/>
+          <w:strike w:val="0"/>
+          <w:color w:val="000000"/>
+          <w:sz w:val="18"/>
+          <w:szCs w:val="18"/>
+          <w:u w:val="none"/>
+          <w:shd w:fill="auto" w:val="clear"/>
+          <w:vertAlign w:val="baseline"/>
+        </w:rPr>
+      </w:pPr>
+      <w:r>
+        <w:rPr>
+          <w:rFonts w:ascii="Arial" w:cs="Arial" w:eastAsia="Arial" w:hAnsi="Arial"/>
+          <w:b w:val="0"/>
+          <w:i w:val="0"/>
+          <w:smallCaps w:val="0"/>
+          <w:strike w:val="0"/>
+          <w:color w:val="000000"/>
+          <w:sz w:val="18"/>
+          <w:szCs w:val="18"/>
+          <w:u w:val="none"/>
+          <w:shd w:fill="auto" w:val="clear"/>
+          <w:vertAlign w:val="baseline"/>
+          <w:rtl w:val="0"/>
+        </w:rPr>
+        <w:t xml:space="preserve">as a confirmation of your acceptance of the offer of admission.</w:t>
+      </w:r>
+    </w:p>
+    <w:p>
+      <w:pPr>
+        <w:keepNext w:val="0"/>
+        <w:keepLines w:val="0"/>
+        <w:pageBreakBefore w:val="0"/>
+        <w:widowControl w:val="0"/>
+        <w:numPr>
+          <w:ilvl w:val="0"/>
+          <w:numId w:val="3"/>
+        </w:numPr>
+        <w:pBdr>
+          <w:top w:space="0" w:sz="0" w:val="nil"/>
+          <w:left w:space="0" w:sz="0" w:val="nil"/>
+          <w:bottom w:space="0" w:sz="0" w:val="nil"/>
+          <w:right w:space="0" w:sz="0" w:val="nil"/>
+          <w:between w:space="0" w:sz="0" w:val="nil"/>
+        </w:pBdr>
+        <w:shd w:fill="auto" w:val="clear"/>
+        <w:spacing w:after="0" w:before="0" w:line="240" w:lineRule="auto"/>
+        <w:ind w:left="720" w:right="0" w:hanging="360"/>
+        <w:jc w:val="left"/>
+        <w:rPr>
+          <w:rFonts w:ascii="Arial" w:cs="Arial" w:eastAsia="Arial" w:hAnsi="Arial"/>
+          <w:b w:val="0"/>
+          <w:i w:val="0"/>
+          <w:smallCaps w:val="0"/>
+          <w:strike w:val="0"/>
+          <w:color w:val="000000"/>
+          <w:sz w:val="18"/>
+          <w:szCs w:val="18"/>
+          <w:u w:val="none"/>
+          <w:shd w:fill="auto" w:val="clear"/>
+          <w:vertAlign w:val="baseline"/>
+        </w:rPr>
+      </w:pPr>
+      <w:r>
+        <w:rPr>
+          <w:rFonts w:ascii="Arial" w:cs="Arial" w:eastAsia="Arial" w:hAnsi="Arial"/>
+          <w:b w:val="0"/>
+          <w:i w:val="0"/>
+          <w:smallCaps w:val="0"/>
+          <w:strike w:val="0"/>
+          <w:color w:val="000000"/>
+          <w:sz w:val="18"/>
+          <w:szCs w:val="18"/>
+          <w:u w:val="none"/>
+          <w:shd w:fill="auto" w:val="clear"/>
+          <w:vertAlign w:val="baseline"/>
+          <w:rtl w:val="0"/>
+        </w:rPr>
+        <w:t xml:space="preserve">From </w:t>
+      </w:r>
+      <w:r>
+        <w:rPr>
+          <w:rFonts w:ascii="Arial" w:cs="Arial" w:eastAsia="Arial" w:hAnsi="Arial"/>
+          <w:b w:val="1"/>
+          <w:i w:val="0"/>
+          <w:smallCaps w:val="0"/>
+          <w:strike w:val="0"/>
+          <w:color w:val="000000"/>
+          <w:sz w:val="18"/>
+          <w:szCs w:val="18"/>
+          <w:u w:val="none"/>
+          <w:shd w:fill="auto" w:val="clear"/>
+          <w:vertAlign w:val="baseline"/>
+          <w:rtl w:val="0"/>
+        </w:rPr>
+        <w:t xml:space="preserve">${Commencement_Date} to ${Closing_Date} </w:t>
+      </w:r>
+      <w:r>
+        <w:rPr>
+          <w:rFonts w:ascii="Arial" w:cs="Arial" w:eastAsia="Arial" w:hAnsi="Arial"/>
+          <w:b w:val="0"/>
+          <w:i w:val="0"/>
+          <w:smallCaps w:val="0"/>
+          <w:strike w:val="0"/>
+          <w:color w:val="000000"/>
+          <w:sz w:val="18"/>
+          <w:szCs w:val="18"/>
+          <w:u w:val="none"/>
+          <w:shd w:fill="auto" w:val="clear"/>
+          <w:vertAlign w:val="baseline"/>
+          <w:rtl w:val="0"/>
+        </w:rPr>
+        <w:t xml:space="preserve">between the hours of </w:t>
+      </w:r>
+      <w:r>
+        <w:rPr>
+          <w:rFonts w:ascii="Arial" w:cs="Arial" w:eastAsia="Arial" w:hAnsi="Arial"/>
+          <w:b w:val="1"/>
+          <w:i w:val="0"/>
+          <w:smallCaps w:val="0"/>
+          <w:strike w:val="0"/>
+          <w:color w:val="000000"/>
+          <w:sz w:val="18"/>
+          <w:szCs w:val="18"/>
+          <w:u w:val="none"/>
+          <w:shd w:fill="auto" w:val="clear"/>
+          <w:vertAlign w:val="baseline"/>
+          <w:rtl w:val="0"/>
+        </w:rPr>
+        <w:t xml:space="preserve">0800 hours and 1200 hours</w:t>
+      </w:r>
+      <w:r>
+        <w:rPr>
+          <w:rFonts w:ascii="Arial" w:cs="Arial" w:eastAsia="Arial" w:hAnsi="Arial"/>
+          <w:b w:val="0"/>
+          <w:i w:val="0"/>
+          <w:smallCaps w:val="0"/>
+          <w:strike w:val="0"/>
+          <w:color w:val="000000"/>
+          <w:sz w:val="18"/>
+          <w:szCs w:val="18"/>
+          <w:u w:val="none"/>
+          <w:shd w:fill="auto" w:val="clear"/>
+          <w:vertAlign w:val="baseline"/>
+          <w:rtl w:val="0"/>
+        </w:rPr>
+        <w:t xml:space="preserve"> you are required to present the </w:t>
+      </w:r>
+      <w:r>
+        <w:rPr>
+          <w:rFonts w:ascii="Arial" w:cs="Arial" w:eastAsia="Arial" w:hAnsi="Arial"/>
+          <w:b w:val="1"/>
+          <w:i w:val="0"/>
+          <w:smallCaps w:val="0"/>
+          <w:strike w:val="0"/>
+          <w:color w:val="000000"/>
+          <w:sz w:val="18"/>
+          <w:szCs w:val="18"/>
+          <w:u w:val="none"/>
+          <w:shd w:fill="auto" w:val="clear"/>
+          <w:vertAlign w:val="baseline"/>
+          <w:rtl w:val="0"/>
+        </w:rPr>
+        <w:t xml:space="preserve"> original and photocopy of each </w:t>
+      </w:r>
+      <w:r>
+        <w:rPr>
+          <w:rFonts w:ascii="Arial" w:cs="Arial" w:eastAsia="Arial" w:hAnsi="Arial"/>
+          <w:b w:val="0"/>
+          <w:i w:val="0"/>
+          <w:smallCaps w:val="0"/>
+          <w:strike w:val="0"/>
+          <w:color w:val="000000"/>
+          <w:sz w:val="18"/>
+          <w:szCs w:val="18"/>
+          <w:u w:val="none"/>
+          <w:shd w:fill="auto" w:val="clear"/>
+          <w:vertAlign w:val="baseline"/>
+          <w:rtl w:val="0"/>
+        </w:rPr>
+        <w:t xml:space="preserve"> of the following to the Registry for screening and mandatory medical examination.</w:t>
       </w:r>
     </w:p>
     <w:p>
@@ -1243,59 +1840,6 @@
         </w:pBdr>
         <w:shd w:fill="auto" w:val="clear"/>
         <w:spacing w:after="0" w:before="0" w:line="240" w:lineRule="auto"/>
-        <w:ind w:left="720" w:right="0" w:hanging="360"/>
-        <w:jc w:val="left"/>
-        <w:rPr>
-          <w:rFonts w:ascii="Arial" w:cs="Arial" w:eastAsia="Arial" w:hAnsi="Arial"/>
-          <w:b w:val="0"/>
-          <w:i w:val="0"/>
-          <w:smallCaps w:val="0"/>
-          <w:strike w:val="0"/>
-          <w:color w:val="000000"/>
-          <w:sz w:val="18"/>
-          <w:szCs w:val="18"/>
-          <w:u w:val="none"/>
-          <w:shd w:fill="auto" w:val="clear"/>
-          <w:vertAlign w:val="baseline"/>
-        </w:rPr>
-      </w:pPr>
-      <w:r>
-        <w:rPr>
-          <w:rFonts w:ascii="Arial" w:cs="Arial" w:eastAsia="Arial" w:hAnsi="Arial"/>
-          <w:b w:val="0"/>
-          <w:i w:val="0"/>
-          <w:smallCaps w:val="0"/>
-          <w:strike w:val="0"/>
-          <w:color w:val="000000"/>
-          <w:sz w:val="18"/>
-          <w:szCs w:val="18"/>
-          <w:u w:val="none"/>
-          <w:shd w:fill="auto" w:val="clear"/>
-          <w:vertAlign w:val="baseline"/>
-          <w:rtl w:val="0"/>
-        </w:rPr>
-        <w:t xml:space="preserve">Thereafter, report at the Registry on or before ${Commencement_Date} with the original and photocopy of the following:</w:t>
-      </w:r>
-    </w:p>
-    <w:p>
-      <w:pPr>
-        <w:keepNext w:val="0"/>
-        <w:keepLines w:val="0"/>
-        <w:pageBreakBefore w:val="0"/>
-        <w:widowControl w:val="0"/>
-        <w:numPr>
-          <w:ilvl w:val="0"/>
-          <w:numId w:val="4"/>
-        </w:numPr>
-        <w:pBdr>
-          <w:top w:space="0" w:sz="0" w:val="nil"/>
-          <w:left w:space="0" w:sz="0" w:val="nil"/>
-          <w:bottom w:space="0" w:sz="0" w:val="nil"/>
-          <w:right w:space="0" w:sz="0" w:val="nil"/>
-          <w:between w:space="0" w:sz="0" w:val="nil"/>
-        </w:pBdr>
-        <w:shd w:fill="auto" w:val="clear"/>
-        <w:spacing w:after="0" w:before="0" w:line="240" w:lineRule="auto"/>
         <w:ind w:left="1440" w:right="0" w:hanging="360"/>
         <w:jc w:val="left"/>
         <w:rPr>
@@ -1327,162 +1871,7 @@
           <w:vertAlign w:val="baseline"/>
           <w:rtl w:val="0"/>
         </w:rPr>
-        <w:t xml:space="preserve">Letter of Admission</w:t>
-      </w:r>
-    </w:p>
-    <w:p>
-      <w:pPr>
-        <w:keepNext w:val="0"/>
-        <w:keepLines w:val="0"/>
-        <w:pageBreakBefore w:val="0"/>
-        <w:widowControl w:val="0"/>
-        <w:numPr>
-          <w:ilvl w:val="0"/>
-          <w:numId w:val="4"/>
-        </w:numPr>
-        <w:pBdr>
-          <w:top w:space="0" w:sz="0" w:val="nil"/>
-          <w:left w:space="0" w:sz="0" w:val="nil"/>
-          <w:bottom w:space="0" w:sz="0" w:val="nil"/>
-          <w:right w:space="0" w:sz="0" w:val="nil"/>
-          <w:between w:space="0" w:sz="0" w:val="nil"/>
-        </w:pBdr>
-        <w:shd w:fill="auto" w:val="clear"/>
-        <w:spacing w:after="0" w:before="0" w:line="240" w:lineRule="auto"/>
-        <w:ind w:left="1440" w:right="0" w:hanging="360"/>
-        <w:jc w:val="left"/>
-        <w:rPr>
-          <w:rFonts w:ascii="Arial" w:cs="Arial" w:eastAsia="Arial" w:hAnsi="Arial"/>
-          <w:b w:val="0"/>
-          <w:i w:val="0"/>
-          <w:smallCaps w:val="0"/>
-          <w:strike w:val="0"/>
-          <w:color w:val="000000"/>
-          <w:sz w:val="18"/>
-          <w:szCs w:val="18"/>
-          <w:u w:val="none"/>
-          <w:shd w:fill="auto" w:val="clear"/>
-          <w:vertAlign w:val="baseline"/>
-        </w:rPr>
-      </w:pPr>
-      <w:r>
-        <w:rPr>
-          <w:rFonts w:ascii="Arial" w:cs="Arial" w:eastAsia="Arial" w:hAnsi="Arial"/>
-          <w:b w:val="0"/>
-          <w:i w:val="0"/>
-          <w:smallCaps w:val="0"/>
-          <w:strike w:val="0"/>
-          <w:color w:val="000000"/>
-          <w:sz w:val="18"/>
-          <w:szCs w:val="18"/>
-          <w:u w:val="none"/>
-          <w:shd w:fill="auto" w:val="clear"/>
-          <w:vertAlign w:val="baseline"/>
-          <w:rtl w:val="0"/>
-        </w:rPr>
-        <w:t xml:space="preserve">Receipt of payment obtained from the University and</w:t>
-      </w:r>
-    </w:p>
-    <w:p>
-      <w:pPr>
-        <w:keepNext w:val="0"/>
-        <w:keepLines w:val="0"/>
-        <w:pageBreakBefore w:val="0"/>
-        <w:widowControl w:val="0"/>
-        <w:numPr>
-          <w:ilvl w:val="0"/>
-          <w:numId w:val="4"/>
-        </w:numPr>
-        <w:pBdr>
-          <w:top w:space="0" w:sz="0" w:val="nil"/>
-          <w:left w:space="0" w:sz="0" w:val="nil"/>
-          <w:bottom w:space="0" w:sz="0" w:val="nil"/>
-          <w:right w:space="0" w:sz="0" w:val="nil"/>
-          <w:between w:space="0" w:sz="0" w:val="nil"/>
-        </w:pBdr>
-        <w:shd w:fill="auto" w:val="clear"/>
-        <w:spacing w:after="0" w:before="0" w:line="240" w:lineRule="auto"/>
-        <w:ind w:left="1440" w:right="0" w:hanging="360"/>
-        <w:jc w:val="left"/>
-        <w:rPr>
-          <w:rFonts w:ascii="Arial" w:cs="Arial" w:eastAsia="Arial" w:hAnsi="Arial"/>
-          <w:b w:val="0"/>
-          <w:i w:val="0"/>
-          <w:smallCaps w:val="0"/>
-          <w:strike w:val="0"/>
-          <w:color w:val="000000"/>
-          <w:sz w:val="18"/>
-          <w:szCs w:val="18"/>
-          <w:u w:val="none"/>
-          <w:shd w:fill="auto" w:val="clear"/>
-          <w:vertAlign w:val="baseline"/>
-        </w:rPr>
-      </w:pPr>
-      <w:r>
-        <w:rPr>
-          <w:rFonts w:ascii="Arial" w:cs="Arial" w:eastAsia="Arial" w:hAnsi="Arial"/>
-          <w:b w:val="0"/>
-          <w:i w:val="0"/>
-          <w:smallCaps w:val="0"/>
-          <w:strike w:val="0"/>
-          <w:color w:val="000000"/>
-          <w:sz w:val="18"/>
-          <w:szCs w:val="18"/>
-          <w:u w:val="none"/>
-          <w:shd w:fill="auto" w:val="clear"/>
-          <w:vertAlign w:val="baseline"/>
-          <w:rtl w:val="0"/>
-        </w:rPr>
-        <w:t xml:space="preserve">Duly completed Acceptance Form</w:t>
-      </w:r>
-    </w:p>
-    <w:p>
-      <w:pPr>
-        <w:keepNext w:val="0"/>
-        <w:keepLines w:val="0"/>
-        <w:pageBreakBefore w:val="0"/>
-        <w:widowControl w:val="0"/>
-        <w:pBdr>
-          <w:top w:space="0" w:sz="0" w:val="nil"/>
-          <w:left w:space="0" w:sz="0" w:val="nil"/>
-          <w:bottom w:space="0" w:sz="0" w:val="nil"/>
-          <w:right w:space="0" w:sz="0" w:val="nil"/>
-          <w:between w:space="0" w:sz="0" w:val="nil"/>
-        </w:pBdr>
-        <w:shd w:fill="auto" w:val="clear"/>
-        <w:spacing w:after="0" w:before="0" w:line="240" w:lineRule="auto"/>
-        <w:ind w:left="0" w:right="0" w:firstLine="0"/>
-        <w:jc w:val="left"/>
-        <w:rPr>
-          <w:rFonts w:ascii="Arial" w:cs="Arial" w:eastAsia="Arial" w:hAnsi="Arial"/>
-          <w:b w:val="0"/>
-          <w:i w:val="0"/>
-          <w:smallCaps w:val="0"/>
-          <w:strike w:val="0"/>
-          <w:color w:val="000000"/>
-          <w:sz w:val="18"/>
-          <w:szCs w:val="18"/>
-          <w:u w:val="none"/>
-          <w:shd w:fill="auto" w:val="clear"/>
-          <w:vertAlign w:val="baseline"/>
-        </w:rPr>
-      </w:pPr>
-      <w:r>
-        <w:rPr>
-          <w:rFonts w:ascii="Arial" w:cs="Arial" w:eastAsia="Arial" w:hAnsi="Arial"/>
-          <w:b w:val="0"/>
-          <w:i w:val="0"/>
-          <w:smallCaps w:val="0"/>
-          <w:strike w:val="0"/>
-          <w:color w:val="000000"/>
-          <w:sz w:val="18"/>
-          <w:szCs w:val="18"/>
-          <w:u w:val="none"/>
-          <w:shd w:fill="auto" w:val="clear"/>
-          <w:vertAlign w:val="baseline"/>
-          <w:rtl w:val="0"/>
-        </w:rPr>
-        <w:t xml:space="preserve">as a confirmation of your acceptance of the offer of admission.</w:t>
+        <w:t xml:space="preserve">Letter of admission</w:t>
       </w:r>
     </w:p>
     <w:p>
@@ -1504,161 +1893,6 @@
         </w:pBdr>
         <w:shd w:fill="auto" w:val="clear"/>
         <w:spacing w:after="0" w:before="0" w:line="240" w:lineRule="auto"/>
-        <w:ind w:left="720" w:right="0" w:hanging="360"/>
-        <w:jc w:val="left"/>
-        <w:rPr>
-          <w:rFonts w:ascii="Arial" w:cs="Arial" w:eastAsia="Arial" w:hAnsi="Arial"/>
-          <w:b w:val="0"/>
-          <w:i w:val="0"/>
-          <w:smallCaps w:val="0"/>
-          <w:strike w:val="0"/>
-          <w:color w:val="000000"/>
-          <w:sz w:val="18"/>
-          <w:szCs w:val="18"/>
-          <w:u w:val="none"/>
-          <w:shd w:fill="auto" w:val="clear"/>
-          <w:vertAlign w:val="baseline"/>
-        </w:rPr>
-      </w:pPr>
-      <w:r>
-        <w:rPr>
-          <w:rFonts w:ascii="Arial" w:cs="Arial" w:eastAsia="Arial" w:hAnsi="Arial"/>
-          <w:b w:val="0"/>
-          <w:i w:val="0"/>
-          <w:smallCaps w:val="0"/>
-          <w:strike w:val="0"/>
-          <w:color w:val="000000"/>
-          <w:sz w:val="18"/>
-          <w:szCs w:val="18"/>
-          <w:u w:val="none"/>
-          <w:shd w:fill="auto" w:val="clear"/>
-          <w:vertAlign w:val="baseline"/>
-          <w:rtl w:val="0"/>
-        </w:rPr>
-        <w:t xml:space="preserve">From </w:t>
-      </w:r>
-      <w:r>
-        <w:rPr>
-          <w:rFonts w:ascii="Arial" w:cs="Arial" w:eastAsia="Arial" w:hAnsi="Arial"/>
-          <w:b w:val="1"/>
-          <w:i w:val="0"/>
-          <w:smallCaps w:val="0"/>
-          <w:strike w:val="0"/>
-          <w:color w:val="000000"/>
-          <w:sz w:val="18"/>
-          <w:szCs w:val="18"/>
-          <w:u w:val="none"/>
-          <w:shd w:fill="auto" w:val="clear"/>
-          <w:vertAlign w:val="baseline"/>
-          <w:rtl w:val="0"/>
-        </w:rPr>
-        <w:t xml:space="preserve">${Commencement_Date} to ${Closing_Date} </w:t>
-      </w:r>
-      <w:r>
-        <w:rPr>
-          <w:rFonts w:ascii="Arial" w:cs="Arial" w:eastAsia="Arial" w:hAnsi="Arial"/>
-          <w:b w:val="0"/>
-          <w:i w:val="0"/>
-          <w:smallCaps w:val="0"/>
-          <w:strike w:val="0"/>
-          <w:color w:val="000000"/>
-          <w:sz w:val="18"/>
-          <w:szCs w:val="18"/>
-          <w:u w:val="none"/>
-          <w:shd w:fill="auto" w:val="clear"/>
-          <w:vertAlign w:val="baseline"/>
-          <w:rtl w:val="0"/>
-        </w:rPr>
-        <w:t xml:space="preserve">between the hours of </w:t>
-      </w:r>
-      <w:r>
-        <w:rPr>
-          <w:rFonts w:ascii="Arial" w:cs="Arial" w:eastAsia="Arial" w:hAnsi="Arial"/>
-          <w:b w:val="1"/>
-          <w:i w:val="0"/>
-          <w:smallCaps w:val="0"/>
-          <w:strike w:val="0"/>
-          <w:color w:val="000000"/>
-          <w:sz w:val="18"/>
-          <w:szCs w:val="18"/>
-          <w:u w:val="none"/>
-          <w:shd w:fill="auto" w:val="clear"/>
-          <w:vertAlign w:val="baseline"/>
-          <w:rtl w:val="0"/>
-        </w:rPr>
-        <w:t xml:space="preserve">0800 hours and 1200 hours</w:t>
-      </w:r>
-      <w:r>
-        <w:rPr>
-          <w:rFonts w:ascii="Arial" w:cs="Arial" w:eastAsia="Arial" w:hAnsi="Arial"/>
-          <w:b w:val="0"/>
-          <w:i w:val="0"/>
-          <w:smallCaps w:val="0"/>
-          <w:strike w:val="0"/>
-          <w:color w:val="000000"/>
-          <w:sz w:val="18"/>
-          <w:szCs w:val="18"/>
-          <w:u w:val="none"/>
-          <w:shd w:fill="auto" w:val="clear"/>
-          <w:vertAlign w:val="baseline"/>
-          <w:rtl w:val="0"/>
-        </w:rPr>
-        <w:t xml:space="preserve"> you are required to present the </w:t>
-      </w:r>
-      <w:r>
-        <w:rPr>
-          <w:rFonts w:ascii="Arial" w:cs="Arial" w:eastAsia="Arial" w:hAnsi="Arial"/>
-          <w:b w:val="1"/>
-          <w:i w:val="0"/>
-          <w:smallCaps w:val="0"/>
-          <w:strike w:val="0"/>
-          <w:color w:val="000000"/>
-          <w:sz w:val="18"/>
-          <w:szCs w:val="18"/>
-          <w:u w:val="none"/>
-          <w:shd w:fill="auto" w:val="clear"/>
-          <w:vertAlign w:val="baseline"/>
-          <w:rtl w:val="0"/>
-        </w:rPr>
-        <w:t xml:space="preserve"> original and photocopy of each </w:t>
-      </w:r>
-      <w:r>
-        <w:rPr>
-          <w:rFonts w:ascii="Arial" w:cs="Arial" w:eastAsia="Arial" w:hAnsi="Arial"/>
-          <w:b w:val="0"/>
-          <w:i w:val="0"/>
-          <w:smallCaps w:val="0"/>
-          <w:strike w:val="0"/>
-          <w:color w:val="000000"/>
-          <w:sz w:val="18"/>
-          <w:szCs w:val="18"/>
-          <w:u w:val="none"/>
-          <w:shd w:fill="auto" w:val="clear"/>
-          <w:vertAlign w:val="baseline"/>
-          <w:rtl w:val="0"/>
-        </w:rPr>
-        <w:t xml:space="preserve"> of the following to the Registry for screening and mandatory medical examination.</w:t>
-      </w:r>
-    </w:p>
-    <w:p>
-      <w:pPr>
-        <w:keepNext w:val="0"/>
-        <w:keepLines w:val="0"/>
-        <w:pageBreakBefore w:val="0"/>
-        <w:widowControl w:val="0"/>
-        <w:numPr>
-          <w:ilvl w:val="0"/>
-          <w:numId w:val="1"/>
-        </w:numPr>
-        <w:pBdr>
-          <w:top w:space="0" w:sz="0" w:val="nil"/>
-          <w:left w:space="0" w:sz="0" w:val="nil"/>
-          <w:bottom w:space="0" w:sz="0" w:val="nil"/>
-          <w:right w:space="0" w:sz="0" w:val="nil"/>
-          <w:between w:space="0" w:sz="0" w:val="nil"/>
-        </w:pBdr>
-        <w:shd w:fill="auto" w:val="clear"/>
-        <w:spacing w:after="0" w:before="0" w:line="240" w:lineRule="auto"/>
         <w:ind w:left="1440" w:right="0" w:hanging="360"/>
         <w:jc w:val="left"/>
         <w:rPr>
@@ -1690,166 +1924,7 @@
           <w:vertAlign w:val="baseline"/>
           <w:rtl w:val="0"/>
         </w:rPr>
-        <w:t xml:space="preserve">Letter of admission</w:t>
-      </w:r>
-    </w:p>
-    <w:p>
-      <w:pPr>
-        <w:keepNext w:val="0"/>
-        <w:keepLines w:val="0"/>
-        <w:pageBreakBefore w:val="0"/>
-        <w:widowControl w:val="0"/>
-        <w:numPr>
-          <w:ilvl w:val="0"/>
-          <w:numId w:val="1"/>
-        </w:numPr>
-        <w:pBdr>
-          <w:top w:space="0" w:sz="0" w:val="nil"/>
-          <w:left w:space="0" w:sz="0" w:val="nil"/>
-          <w:bottom w:space="0" w:sz="0" w:val="nil"/>
-          <w:right w:space="0" w:sz="0" w:val="nil"/>
-          <w:between w:space="0" w:sz="0" w:val="nil"/>
-        </w:pBdr>
-        <w:shd w:fill="auto" w:val="clear"/>
-        <w:spacing w:after="0" w:before="0" w:line="240" w:lineRule="auto"/>
-        <w:ind w:left="1440" w:right="0" w:hanging="360"/>
-        <w:jc w:val="left"/>
-        <w:rPr>
-          <w:rFonts w:ascii="Arial" w:cs="Arial" w:eastAsia="Arial" w:hAnsi="Arial"/>
-          <w:b w:val="0"/>
-          <w:i w:val="0"/>
-          <w:smallCaps w:val="0"/>
-          <w:strike w:val="0"/>
-          <w:color w:val="000000"/>
-          <w:sz w:val="18"/>
-          <w:szCs w:val="18"/>
-          <w:u w:val="none"/>
-          <w:shd w:fill="auto" w:val="clear"/>
-          <w:vertAlign w:val="baseline"/>
-        </w:rPr>
-      </w:pPr>
-      <w:r>
-        <w:rPr>
-          <w:rFonts w:ascii="Arial" w:cs="Arial" w:eastAsia="Arial" w:hAnsi="Arial"/>
-          <w:b w:val="0"/>
-          <w:i w:val="0"/>
-          <w:smallCaps w:val="0"/>
-          <w:strike w:val="0"/>
-          <w:color w:val="000000"/>
-          <w:sz w:val="18"/>
-          <w:szCs w:val="18"/>
-          <w:u w:val="none"/>
-          <w:shd w:fill="auto" w:val="clear"/>
-          <w:vertAlign w:val="baseline"/>
-          <w:rtl w:val="0"/>
-        </w:rPr>
         <w:t xml:space="preserve">Birth Certificate</w:t>
-      </w:r>
-    </w:p>
-    <w:p>
-      <w:pPr>
-        <w:keepNext w:val="0"/>
-        <w:keepLines w:val="0"/>
-        <w:pageBreakBefore w:val="0"/>
-        <w:widowControl w:val="0"/>
-        <w:numPr>
-          <w:ilvl w:val="0"/>
-          <w:numId w:val="1"/>
-        </w:numPr>
-        <w:pBdr>
-          <w:top w:space="0" w:sz="0" w:val="nil"/>
-          <w:left w:space="0" w:sz="0" w:val="nil"/>
-          <w:bottom w:space="0" w:sz="0" w:val="nil"/>
-          <w:right w:space="0" w:sz="0" w:val="nil"/>
-          <w:between w:space="0" w:sz="0" w:val="nil"/>
-        </w:pBdr>
-        <w:shd w:fill="auto" w:val="clear"/>
-        <w:spacing w:after="0" w:before="0" w:line="240" w:lineRule="auto"/>
-        <w:ind w:left="1440" w:right="0" w:hanging="360"/>
-        <w:jc w:val="left"/>
-        <w:rPr>
-          <w:rFonts w:ascii="Arial" w:cs="Arial" w:eastAsia="Arial" w:hAnsi="Arial"/>
-          <w:b w:val="0"/>
-          <w:i w:val="0"/>
-          <w:smallCaps w:val="0"/>
-          <w:strike w:val="0"/>
-          <w:color w:val="000000"/>
-          <w:sz w:val="18"/>
-          <w:szCs w:val="18"/>
-          <w:u w:val="none"/>
-          <w:shd w:fill="auto" w:val="clear"/>
-          <w:vertAlign w:val="baseline"/>
-        </w:rPr>
-      </w:pPr>
-      <w:r>
-        <w:rPr>
-          <w:rFonts w:ascii="Arial" w:cs="Arial" w:eastAsia="Arial" w:hAnsi="Arial"/>
-          <w:b w:val="0"/>
-          <w:i w:val="0"/>
-          <w:smallCaps w:val="0"/>
-          <w:strike w:val="0"/>
-          <w:color w:val="000000"/>
-          <w:sz w:val="18"/>
-          <w:szCs w:val="18"/>
-          <w:u w:val="none"/>
-          <w:shd w:fill="auto" w:val="clear"/>
-          <w:vertAlign w:val="baseline"/>
-          <w:rtl w:val="0"/>
-        </w:rPr>
-        <w:t xml:space="preserve">Original copies of all relevant documents (result slips; certificates etc.) cited in the admission application form.</w:t>
-      </w:r>
-    </w:p>
-    <w:p>
-      <w:pPr>
-        <w:keepNext w:val="0"/>
-        <w:keepLines w:val="0"/>
-        <w:pageBreakBefore w:val="0"/>
-        <w:widowControl w:val="0"/>
-        <w:numPr>
-          <w:ilvl w:val="0"/>
-          <w:numId w:val="1"/>
-        </w:numPr>
-        <w:pBdr>
-          <w:top w:space="0" w:sz="0" w:val="nil"/>
-          <w:left w:space="0" w:sz="0" w:val="nil"/>
-          <w:bottom w:space="0" w:sz="0" w:val="nil"/>
-          <w:right w:space="0" w:sz="0" w:val="nil"/>
-          <w:between w:space="0" w:sz="0" w:val="nil"/>
-        </w:pBdr>
-        <w:shd w:fill="auto" w:val="clear"/>
-        <w:spacing w:after="0" w:before="0" w:line="240" w:lineRule="auto"/>
-        <w:ind w:left="1440" w:right="0" w:hanging="360"/>
-        <w:jc w:val="left"/>
-        <w:rPr>
-          <w:rFonts w:ascii="Arial" w:cs="Arial" w:eastAsia="Arial" w:hAnsi="Arial"/>
-          <w:b w:val="0"/>
-          <w:i w:val="0"/>
-          <w:smallCaps w:val="0"/>
-          <w:strike w:val="0"/>
-          <w:color w:val="000000"/>
-          <w:sz w:val="18"/>
-          <w:szCs w:val="18"/>
-          <w:u w:val="none"/>
-          <w:shd w:fill="auto" w:val="clear"/>
-          <w:vertAlign w:val="baseline"/>
-        </w:rPr>
-      </w:pPr>
-      <w:r>
-        <w:rPr>
-          <w:rFonts w:ascii="Arial" w:cs="Arial" w:eastAsia="Arial" w:hAnsi="Arial"/>
-          <w:b w:val="0"/>
-          <w:i w:val="0"/>
-          <w:smallCaps w:val="0"/>
-          <w:strike w:val="0"/>
-          <w:color w:val="000000"/>
-          <w:sz w:val="18"/>
-          <w:szCs w:val="18"/>
-          <w:u w:val="none"/>
-          <w:shd w:fill="auto" w:val="clear"/>
-          <w:vertAlign w:val="baseline"/>
-          <w:rtl w:val="0"/>
-        </w:rPr>
-        <w:t xml:space="preserve">Chest X-ray (original only) and corresponding Radiologist report taken not more than 2 weeks on receipt of this offer of admission.</w:t>
       </w:r>
     </w:p>
     <w:p>
@@ -1871,7 +1946,7 @@
         </w:pBdr>
         <w:shd w:fill="auto" w:val="clear"/>
         <w:spacing w:after="0" w:before="0" w:line="240" w:lineRule="auto"/>
-        <w:ind w:left="720" w:right="0" w:hanging="360"/>
+        <w:ind w:left="1440" w:right="0" w:hanging="360"/>
         <w:jc w:val="left"/>
         <w:rPr>
           <w:rFonts w:ascii="Arial" w:cs="Arial" w:eastAsia="Arial" w:hAnsi="Arial"/>
@@ -1902,7 +1977,7 @@
           <w:vertAlign w:val="baseline"/>
           <w:rtl w:val="0"/>
         </w:rPr>
-        <w:t xml:space="preserve">The University will arrange for all students to acquire the National Health Insurance Identity Card.</w:t>
+        <w:t xml:space="preserve">Original copies of all relevant documents (result slips; certificates etc.) cited in the admission application form.</w:t>
       </w:r>
     </w:p>
     <w:p>
@@ -1924,6 +1999,112 @@
         </w:pBdr>
         <w:shd w:fill="auto" w:val="clear"/>
         <w:spacing w:after="0" w:before="0" w:line="240" w:lineRule="auto"/>
+        <w:ind w:left="1440" w:right="0" w:hanging="360"/>
+        <w:jc w:val="left"/>
+        <w:rPr>
+          <w:rFonts w:ascii="Arial" w:cs="Arial" w:eastAsia="Arial" w:hAnsi="Arial"/>
+          <w:b w:val="0"/>
+          <w:i w:val="0"/>
+          <w:smallCaps w:val="0"/>
+          <w:strike w:val="0"/>
+          <w:color w:val="000000"/>
+          <w:sz w:val="18"/>
+          <w:szCs w:val="18"/>
+          <w:u w:val="none"/>
+          <w:shd w:fill="auto" w:val="clear"/>
+          <w:vertAlign w:val="baseline"/>
+        </w:rPr>
+      </w:pPr>
+      <w:r>
+        <w:rPr>
+          <w:rFonts w:ascii="Arial" w:cs="Arial" w:eastAsia="Arial" w:hAnsi="Arial"/>
+          <w:b w:val="0"/>
+          <w:i w:val="0"/>
+          <w:smallCaps w:val="0"/>
+          <w:strike w:val="0"/>
+          <w:color w:val="000000"/>
+          <w:sz w:val="18"/>
+          <w:szCs w:val="18"/>
+          <w:u w:val="none"/>
+          <w:shd w:fill="auto" w:val="clear"/>
+          <w:vertAlign w:val="baseline"/>
+          <w:rtl w:val="0"/>
+        </w:rPr>
+        <w:t xml:space="preserve">Chest X-ray (original only) and corresponding Radiologist report taken not more than 2 weeks on receipt of this offer of admission.</w:t>
+      </w:r>
+    </w:p>
+    <w:p>
+      <w:pPr>
+        <w:keepNext w:val="0"/>
+        <w:keepLines w:val="0"/>
+        <w:pageBreakBefore w:val="0"/>
+        <w:widowControl w:val="0"/>
+        <w:numPr>
+          <w:ilvl w:val="0"/>
+          <w:numId w:val="3"/>
+        </w:numPr>
+        <w:pBdr>
+          <w:top w:space="0" w:sz="0" w:val="nil"/>
+          <w:left w:space="0" w:sz="0" w:val="nil"/>
+          <w:bottom w:space="0" w:sz="0" w:val="nil"/>
+          <w:right w:space="0" w:sz="0" w:val="nil"/>
+          <w:between w:space="0" w:sz="0" w:val="nil"/>
+        </w:pBdr>
+        <w:shd w:fill="auto" w:val="clear"/>
+        <w:spacing w:after="0" w:before="0" w:line="240" w:lineRule="auto"/>
+        <w:ind w:left="720" w:right="0" w:hanging="360"/>
+        <w:jc w:val="left"/>
+        <w:rPr>
+          <w:rFonts w:ascii="Arial" w:cs="Arial" w:eastAsia="Arial" w:hAnsi="Arial"/>
+          <w:b w:val="0"/>
+          <w:i w:val="0"/>
+          <w:smallCaps w:val="0"/>
+          <w:strike w:val="0"/>
+          <w:color w:val="000000"/>
+          <w:sz w:val="18"/>
+          <w:szCs w:val="18"/>
+          <w:u w:val="none"/>
+          <w:shd w:fill="auto" w:val="clear"/>
+          <w:vertAlign w:val="baseline"/>
+        </w:rPr>
+      </w:pPr>
+      <w:r>
+        <w:rPr>
+          <w:rFonts w:ascii="Arial" w:cs="Arial" w:eastAsia="Arial" w:hAnsi="Arial"/>
+          <w:b w:val="0"/>
+          <w:i w:val="0"/>
+          <w:smallCaps w:val="0"/>
+          <w:strike w:val="0"/>
+          <w:color w:val="000000"/>
+          <w:sz w:val="18"/>
+          <w:szCs w:val="18"/>
+          <w:u w:val="none"/>
+          <w:shd w:fill="auto" w:val="clear"/>
+          <w:vertAlign w:val="baseline"/>
+          <w:rtl w:val="0"/>
+        </w:rPr>
+        <w:t xml:space="preserve">The University will arrange for all students to acquire the National Health Insurance Identity Card.</w:t>
+      </w:r>
+    </w:p>
+    <w:p>
+      <w:pPr>
+        <w:keepNext w:val="0"/>
+        <w:keepLines w:val="0"/>
+        <w:pageBreakBefore w:val="0"/>
+        <w:widowControl w:val="0"/>
+        <w:numPr>
+          <w:ilvl w:val="0"/>
+          <w:numId w:val="3"/>
+        </w:numPr>
+        <w:pBdr>
+          <w:top w:space="0" w:sz="0" w:val="nil"/>
+          <w:left w:space="0" w:sz="0" w:val="nil"/>
+          <w:bottom w:space="0" w:sz="0" w:val="nil"/>
+          <w:right w:space="0" w:sz="0" w:val="nil"/>
+          <w:between w:space="0" w:sz="0" w:val="nil"/>
+        </w:pBdr>
+        <w:shd w:fill="auto" w:val="clear"/>
+        <w:spacing w:after="0" w:before="0" w:line="240" w:lineRule="auto"/>
         <w:ind w:left="720" w:right="0" w:hanging="360"/>
         <w:jc w:val="left"/>
         <w:rPr>
@@ -2109,41 +2290,7 @@
           <w:vertAlign w:val="baseline"/>
           <w:rtl w:val="0"/>
         </w:rPr>
-        <w:t xml:space="preserve">students who are required to undergo mandatory cadetship training. Fresh foreign students will be considered </w:t>
-      </w:r>
-      <w:r>
-        <w:rPr>
-          <w:rFonts w:ascii="Arial" w:cs="Arial" w:eastAsia="Arial" w:hAnsi="Arial"/>
-          <w:b w:val="0"/>
-          <w:i w:val="0"/>
-          <w:smallCaps w:val="0"/>
-          <w:strike w:val="0"/>
-          <w:color w:val="000000"/>
-          <w:sz w:val="18"/>
-          <w:szCs w:val="18"/>
-          <w:u w:val="none"/>
-          <w:shd w:fill="auto" w:val="clear"/>
-          <w:vertAlign w:val="baseline"/>
-          <w:rtl w:val="0"/>
-        </w:rPr>
-        <w:t xml:space="preserve">on first</w:t>
-      </w:r>
-      <w:r>
-        <w:rPr>
-          <w:rFonts w:ascii="Arial" w:cs="Arial" w:eastAsia="Arial" w:hAnsi="Arial"/>
-          <w:b w:val="0"/>
-          <w:i w:val="0"/>
-          <w:smallCaps w:val="0"/>
-          <w:strike w:val="0"/>
-          <w:color w:val="000000"/>
-          <w:sz w:val="18"/>
-          <w:szCs w:val="18"/>
-          <w:u w:val="none"/>
-          <w:shd w:fill="auto" w:val="clear"/>
-          <w:vertAlign w:val="baseline"/>
-          <w:rtl w:val="0"/>
-        </w:rPr>
-        <w:t xml:space="preserve"> come, first served basis. Other students and sponsors may apply to the Students Coordinator for the hostel accommodation and each application shall be considered on its own merit. Otherwise, students are expected to make private arrangements for accommodation. Those granted accommodation shall be required to vacate their rooms during Christmas and inter-semester breaks or whenever the University is on recess.</w:t>
+        <w:t xml:space="preserve">students who are required to undergo mandatory cadetship training. Fresh foreign students will be considered on first come, first served basis. Other students and sponsors may apply to the Students Coordinator for the hostel accommodation and each application shall be considered on its own merit. Otherwise, students are expected to make private arrangements for accommodation. Those granted accommodation shall be required to vacate their rooms during Christmas and inter-semester breaks or whenever the University is on recess.</w:t>
       </w:r>
     </w:p>
     <w:p>
@@ -2154,7 +2301,7 @@
         <w:widowControl w:val="0"/>
         <w:numPr>
           <w:ilvl w:val="0"/>
-          <w:numId w:val="2"/>
+          <w:numId w:val="3"/>
         </w:numPr>
         <w:pBdr>
           <w:top w:space="0" w:sz="0" w:val="nil"/>
@@ -2207,7 +2354,7 @@
         <w:widowControl w:val="0"/>
         <w:numPr>
           <w:ilvl w:val="0"/>
-          <w:numId w:val="2"/>
+          <w:numId w:val="3"/>
         </w:numPr>
         <w:pBdr>
           <w:top w:space="0" w:sz="0" w:val="nil"/>
@@ -2285,7 +2432,7 @@
         <w:widowControl w:val="0"/>
         <w:numPr>
           <w:ilvl w:val="0"/>
-          <w:numId w:val="2"/>
+          <w:numId w:val="3"/>
         </w:numPr>
         <w:pBdr>
           <w:top w:space="0" w:sz="0" w:val="nil"/>
@@ -2343,7 +2490,7 @@
         <w:widowControl w:val="0"/>
         <w:numPr>
           <w:ilvl w:val="0"/>
-          <w:numId w:val="2"/>
+          <w:numId w:val="3"/>
         </w:numPr>
         <w:pBdr>
           <w:top w:space="0" w:sz="0" w:val="nil"/>
@@ -2521,7 +2668,7 @@
         <w:widowControl w:val="0"/>
         <w:numPr>
           <w:ilvl w:val="0"/>
-          <w:numId w:val="2"/>
+          <w:numId w:val="3"/>
         </w:numPr>
         <w:pBdr>
           <w:top w:space="0" w:sz="0" w:val="nil"/>
@@ -2972,8 +3119,8 @@
       </w:r>
     </w:p>
     <w:sectPr>
-      <w:headerReference r:id="rId9" w:type="default"/>
-      <w:footerReference r:id="rId10" w:type="default"/>
+      <w:headerReference r:id="rId10" w:type="default"/>
+      <w:footerReference r:id="rId11" w:type="default"/>
       <w:pgSz w:h="16860" w:w="12240" w:orient="portrait"/>
       <w:pgMar w:bottom="280" w:top="380" w:left="1140" w:right="420" w:header="720" w:footer="720"/>
       <w:pgNumType w:start="1"/>
@@ -3017,7 +3164,6 @@
     <w:pPr>
       <w:keepNext w:val="0"/>
       <w:keepLines w:val="0"/>
-      <w:pageBreakBefore w:val="0"/>
       <w:widowControl w:val="0"/>
       <w:pBdr>
         <w:top w:space="0" w:sz="0" w:val="nil"/>
@@ -3106,7 +3252,6 @@
     <w:pPr>
       <w:keepNext w:val="0"/>
       <w:keepLines w:val="0"/>
-      <w:pageBreakBefore w:val="0"/>
       <w:widowControl w:val="0"/>
       <w:pBdr>
         <w:top w:space="0" w:sz="0" w:val="nil"/>
@@ -3147,7 +3292,6 @@
     <w:pPr>
       <w:keepNext w:val="0"/>
       <w:keepLines w:val="0"/>
-      <w:pageBreakBefore w:val="0"/>
       <w:widowControl w:val="0"/>
       <w:pBdr>
         <w:top w:space="0" w:sz="0" w:val="nil"/>
@@ -3193,284 +3337,6 @@
     <w:pPr>
       <w:keepNext w:val="0"/>
       <w:keepLines w:val="0"/>
-      <w:pageBreakBefore w:val="0"/>
-      <w:widowControl w:val="0"/>
-      <w:pBdr>
-        <w:top w:space="0" w:sz="0" w:val="nil"/>
-        <w:left w:space="0" w:sz="0" w:val="nil"/>
-        <w:bottom w:space="0" w:sz="0" w:val="nil"/>
-        <w:right w:space="0" w:sz="0" w:val="nil"/>
-        <w:between w:space="0" w:sz="0" w:val="nil"/>
-      </w:pBdr>
-      <w:shd w:fill="auto" w:val="clear"/>
-      <w:spacing w:after="0" w:before="0" w:line="240" w:lineRule="auto"/>
-      <w:ind w:left="4379" w:right="0" w:firstLine="0"/>
-      <w:jc w:val="left"/>
-      <w:rPr>
-        <w:rFonts w:ascii="Times New Roman" w:cs="Times New Roman" w:eastAsia="Times New Roman" w:hAnsi="Times New Roman"/>
-        <w:b w:val="0"/>
-        <w:i w:val="0"/>
-        <w:smallCaps w:val="0"/>
-        <w:strike w:val="0"/>
-        <w:color w:val="000000"/>
-        <w:sz w:val="20"/>
-        <w:szCs w:val="20"/>
-        <w:u w:val="none"/>
-        <w:shd w:fill="auto" w:val="clear"/>
-        <w:vertAlign w:val="baseline"/>
-      </w:rPr>
-    </w:pPr>
-    <w:r>
-      <w:rPr>
-        <w:rFonts w:ascii="Times New Roman" w:cs="Times New Roman" w:eastAsia="Times New Roman" w:hAnsi="Times New Roman"/>
-        <w:b w:val="0"/>
-        <w:i w:val="0"/>
-        <w:smallCaps w:val="0"/>
-        <w:strike w:val="0"/>
-        <w:color w:val="000000"/>
-        <w:sz w:val="20"/>
-        <w:szCs w:val="20"/>
-        <w:u w:val="none"/>
-        <w:shd w:fill="auto" w:val="clear"/>
-        <w:vertAlign w:val="baseline"/>
-      </w:rPr>
-      <w:drawing>
-        <wp:inline distB="0" distT="0" distL="0" distR="0">
-          <wp:extent cx="1221399" cy="1197484"/>
-          <wp:effectExtent b="0" l="0" r="0" t="0"/>
-          <wp:docPr id="4" name="image1.jpg"/>
-          <a:graphic>
-            <a:graphicData uri="http://schemas.openxmlformats.org/drawingml/2006/picture">
-              <pic:pic>
-                <pic:nvPicPr>
-                  <pic:cNvPr id="0" name="image1.jpg"/>
-                  <pic:cNvPicPr preferRelativeResize="0"/>
-                </pic:nvPicPr>
-                <pic:blipFill>
-                  <a:blip r:embed="rId1"/>
-                  <a:srcRect b="0" l="0" r="0" t="0"/>
-                  <a:stretch>
-                    <a:fillRect/>
-                  </a:stretch>
-                </pic:blipFill>
-                <pic:spPr>
-                  <a:xfrm>
-                    <a:off x="0" y="0"/>
-                    <a:ext cx="1221399" cy="1197484"/>
-                  </a:xfrm>
-                  <a:prstGeom prst="rect"/>
-                  <a:ln/>
-                </pic:spPr>
-              </pic:pic>
-            </a:graphicData>
-          </a:graphic>
-        </wp:inline>
-      </w:drawing>
-    </w:r>
-    <w:r>
-      <w:rPr>
-        <w:rtl w:val="0"/>
-      </w:rPr>
-    </w:r>
-  </w:p>
-  <w:p>
-    <w:pPr>
-      <w:pStyle w:val="Title"/>
-      <w:ind w:firstLine="2536"/>
-      <w:rPr>
-        <w:sz w:val="24"/>
-        <w:szCs w:val="24"/>
-      </w:rPr>
-    </w:pPr>
-    <w:r>
-      <w:rPr>
-        <w:color w:val="336dbf"/>
-        <w:sz w:val="24"/>
-        <w:szCs w:val="24"/>
-        <w:rtl w:val="0"/>
-      </w:rPr>
-      <w:t xml:space="preserve">Regional Maritime Univers</w:t>
-    </w:r>
-    <w:r>
-      <w:rPr>
-        <w:color w:val="5487bc"/>
-        <w:sz w:val="24"/>
-        <w:szCs w:val="24"/>
-        <w:rtl w:val="0"/>
-      </w:rPr>
-      <w:t xml:space="preserve">ity</w:t>
-    </w:r>
-    <w:r>
-      <w:rPr>
-        <w:rtl w:val="0"/>
-      </w:rPr>
-    </w:r>
-  </w:p>
-  <w:p>
-    <w:pPr>
-      <w:keepNext w:val="0"/>
-      <w:keepLines w:val="0"/>
-      <w:pageBreakBefore w:val="0"/>
-      <w:widowControl w:val="0"/>
-      <w:pBdr>
-        <w:top w:space="0" w:sz="0" w:val="nil"/>
-        <w:left w:space="0" w:sz="0" w:val="nil"/>
-        <w:bottom w:space="0" w:sz="0" w:val="nil"/>
-        <w:right w:space="0" w:sz="0" w:val="nil"/>
-        <w:between w:space="0" w:sz="0" w:val="nil"/>
-      </w:pBdr>
-      <w:shd w:fill="auto" w:val="clear"/>
-      <w:tabs>
-        <w:tab w:val="center" w:leader="none" w:pos="4513"/>
-        <w:tab w:val="right" w:leader="none" w:pos="9026"/>
-      </w:tabs>
-      <w:spacing w:after="0" w:before="0" w:line="240" w:lineRule="auto"/>
-      <w:ind w:left="0" w:right="0" w:firstLine="0"/>
-      <w:jc w:val="left"/>
-      <w:rPr>
-        <w:rFonts w:ascii="Arial" w:cs="Arial" w:eastAsia="Arial" w:hAnsi="Arial"/>
-        <w:b w:val="0"/>
-        <w:i w:val="0"/>
-        <w:smallCaps w:val="0"/>
-        <w:strike w:val="0"/>
-        <w:color w:val="000000"/>
-        <w:sz w:val="18"/>
-        <w:szCs w:val="18"/>
-        <w:u w:val="none"/>
-        <w:shd w:fill="auto" w:val="clear"/>
-        <w:vertAlign w:val="baseline"/>
-      </w:rPr>
-    </w:pPr>
-    <w:r>
-      <w:rPr>
-        <w:rFonts w:ascii="Arial" w:cs="Arial" w:eastAsia="Arial" w:hAnsi="Arial"/>
-        <w:b w:val="0"/>
-        <w:i w:val="0"/>
-        <w:smallCaps w:val="0"/>
-        <w:strike w:val="0"/>
-        <w:color w:val="565652"/>
-        <w:sz w:val="18"/>
-        <w:szCs w:val="18"/>
-        <w:u w:val="none"/>
-        <w:shd w:fill="auto" w:val="clear"/>
-        <w:vertAlign w:val="baseline"/>
-        <w:rtl w:val="0"/>
-      </w:rPr>
-      <w:t xml:space="preserve">Post Office Box </w:t>
-    </w:r>
-    <w:r>
-      <w:rPr>
-        <w:rFonts w:ascii="Arial" w:cs="Arial" w:eastAsia="Arial" w:hAnsi="Arial"/>
-        <w:b w:val="0"/>
-        <w:i w:val="0"/>
-        <w:smallCaps w:val="0"/>
-        <w:strike w:val="0"/>
-        <w:color w:val="6b6960"/>
-        <w:sz w:val="18"/>
-        <w:szCs w:val="18"/>
-        <w:u w:val="none"/>
-        <w:shd w:fill="auto" w:val="clear"/>
-        <w:vertAlign w:val="baseline"/>
-        <w:rtl w:val="0"/>
-      </w:rPr>
-      <w:t xml:space="preserve">GP 1115, </w:t>
-    </w:r>
-    <w:r>
-      <w:rPr>
-        <w:rFonts w:ascii="Arial" w:cs="Arial" w:eastAsia="Arial" w:hAnsi="Arial"/>
-        <w:b w:val="0"/>
-        <w:i w:val="0"/>
-        <w:smallCaps w:val="0"/>
-        <w:strike w:val="0"/>
-        <w:color w:val="565652"/>
-        <w:sz w:val="18"/>
-        <w:szCs w:val="18"/>
-        <w:u w:val="none"/>
-        <w:shd w:fill="auto" w:val="clear"/>
-        <w:vertAlign w:val="baseline"/>
-        <w:rtl w:val="0"/>
-      </w:rPr>
-      <w:t xml:space="preserve">Accra, Ghana Tel: (+233 302) 712775 /712343 /718225. Fax: (+233 302) 712047</w:t>
-    </w:r>
-    <w:r>
-      <w:rPr>
-        <w:rFonts w:ascii="Arial" w:cs="Arial" w:eastAsia="Arial" w:hAnsi="Arial"/>
-        <w:b w:val="0"/>
-        <w:i w:val="0"/>
-        <w:smallCaps w:val="0"/>
-        <w:strike w:val="0"/>
-        <w:color w:val="7c7e72"/>
-        <w:sz w:val="18"/>
-        <w:szCs w:val="18"/>
-        <w:u w:val="none"/>
-        <w:shd w:fill="auto" w:val="clear"/>
-        <w:vertAlign w:val="baseline"/>
-        <w:rtl w:val="0"/>
-      </w:rPr>
-      <w:t xml:space="preserve">. </w:t>
-    </w:r>
-    <w:r>
-      <w:rPr>
-        <w:rFonts w:ascii="Arial" w:cs="Arial" w:eastAsia="Arial" w:hAnsi="Arial"/>
-        <w:b w:val="0"/>
-        <w:i w:val="0"/>
-        <w:smallCaps w:val="0"/>
-        <w:strike w:val="0"/>
-        <w:color w:val="565652"/>
-        <w:sz w:val="18"/>
-        <w:szCs w:val="18"/>
-        <w:u w:val="none"/>
-        <w:shd w:fill="auto" w:val="clear"/>
-        <w:vertAlign w:val="baseline"/>
-        <w:rtl w:val="0"/>
-      </w:rPr>
-      <w:t xml:space="preserve">Registrar Tel/Fax</w:t>
-    </w:r>
-    <w:r>
-      <w:rPr>
-        <w:rFonts w:ascii="Arial" w:cs="Arial" w:eastAsia="Arial" w:hAnsi="Arial"/>
-        <w:b w:val="0"/>
-        <w:i w:val="0"/>
-        <w:smallCaps w:val="0"/>
-        <w:strike w:val="0"/>
-        <w:color w:val="7c7e72"/>
-        <w:sz w:val="18"/>
-        <w:szCs w:val="18"/>
-        <w:u w:val="none"/>
-        <w:shd w:fill="auto" w:val="clear"/>
-        <w:vertAlign w:val="baseline"/>
-        <w:rtl w:val="0"/>
-      </w:rPr>
-      <w:t xml:space="preserve">: </w:t>
-    </w:r>
-    <w:r>
-      <w:rPr>
-        <w:rFonts w:ascii="Arial" w:cs="Arial" w:eastAsia="Arial" w:hAnsi="Arial"/>
-        <w:b w:val="0"/>
-        <w:i w:val="0"/>
-        <w:smallCaps w:val="0"/>
-        <w:strike w:val="0"/>
-        <w:color w:val="6b6960"/>
-        <w:sz w:val="18"/>
-        <w:szCs w:val="18"/>
-        <w:u w:val="none"/>
-        <w:shd w:fill="auto" w:val="clear"/>
-        <w:vertAlign w:val="baseline"/>
-        <w:rtl w:val="0"/>
-      </w:rPr>
-      <w:t xml:space="preserve">(+233 302) 714070</w:t>
-    </w:r>
-    <w:r>
-      <w:rPr>
-        <w:rtl w:val="0"/>
-      </w:rPr>
-    </w:r>
-  </w:p>
-  <w:p>
-    <w:pPr>
-      <w:keepNext w:val="0"/>
-      <w:keepLines w:val="0"/>
-      <w:pageBreakBefore w:val="0"/>
       <w:widowControl w:val="0"/>
       <w:pBdr>
         <w:top w:space="0" w:sz="0" w:val="nil"/>
@@ -3625,190 +3491,6 @@
   <w:abstractNum w:abstractNumId="2">
     <w:lvl w:ilvl="0">
       <w:start w:val="1"/>
-      <w:numFmt w:val="decimal"/>
-      <w:lvlText w:val="%1."/>
-      <w:lvlJc w:val="left"/>
-      <w:pPr>
-        <w:ind w:left="720" w:hanging="360"/>
-      </w:pPr>
-      <w:rPr/>
-    </w:lvl>
-    <w:lvl w:ilvl="1">
-      <w:start w:val="1"/>
-      <w:numFmt w:val="lowerLetter"/>
-      <w:lvlText w:val="%2."/>
-      <w:lvlJc w:val="left"/>
-      <w:pPr>
-        <w:ind w:left="1440" w:hanging="360"/>
-      </w:pPr>
-      <w:rPr/>
-    </w:lvl>
-    <w:lvl w:ilvl="2">
-      <w:start w:val="1"/>
-      <w:numFmt w:val="lowerRoman"/>
-      <w:lvlText w:val="%3."/>
-      <w:lvlJc w:val="right"/>
-      <w:pPr>
-        <w:ind w:left="2160" w:hanging="180"/>
-      </w:pPr>
-      <w:rPr/>
-    </w:lvl>
-    <w:lvl w:ilvl="3">
-      <w:start w:val="1"/>
-      <w:numFmt w:val="decimal"/>
-      <w:lvlText w:val="%4."/>
-      <w:lvlJc w:val="left"/>
-      <w:pPr>
-        <w:ind w:left="2880" w:hanging="360"/>
-      </w:pPr>
-      <w:rPr/>
-    </w:lvl>
-    <w:lvl w:ilvl="4">
-      <w:start w:val="1"/>
-      <w:numFmt w:val="lowerLetter"/>
-      <w:lvlText w:val="%5."/>
-      <w:lvlJc w:val="left"/>
-      <w:pPr>
-        <w:ind w:left="3600" w:hanging="360"/>
-      </w:pPr>
-      <w:rPr/>
-    </w:lvl>
-    <w:lvl w:ilvl="5">
-      <w:start w:val="1"/>
-      <w:numFmt w:val="lowerRoman"/>
-      <w:lvlText w:val="%6."/>
-      <w:lvlJc w:val="right"/>
-      <w:pPr>
-        <w:ind w:left="4320" w:hanging="180"/>
-      </w:pPr>
-      <w:rPr/>
-    </w:lvl>
-    <w:lvl w:ilvl="6">
-      <w:start w:val="1"/>
-      <w:numFmt w:val="decimal"/>
-      <w:lvlText w:val="%7."/>
-      <w:lvlJc w:val="left"/>
-      <w:pPr>
-        <w:ind w:left="5040" w:hanging="360"/>
-      </w:pPr>
-      <w:rPr/>
-    </w:lvl>
-    <w:lvl w:ilvl="7">
-      <w:start w:val="1"/>
-      <w:numFmt w:val="lowerLetter"/>
-      <w:lvlText w:val="%8."/>
-      <w:lvlJc w:val="left"/>
-      <w:pPr>
-        <w:ind w:left="5760" w:hanging="360"/>
-      </w:pPr>
-      <w:rPr/>
-    </w:lvl>
-    <w:lvl w:ilvl="8">
-      <w:start w:val="1"/>
-      <w:numFmt w:val="lowerRoman"/>
-      <w:lvlText w:val="%9."/>
-      <w:lvlJc w:val="right"/>
-      <w:pPr>
-        <w:ind w:left="6480" w:hanging="180"/>
-      </w:pPr>
-      <w:rPr/>
-    </w:lvl>
-  </w:abstractNum>
-  <w:abstractNum w:abstractNumId="3">
-    <w:lvl w:ilvl="0">
-      <w:start w:val="1"/>
-      <w:numFmt w:val="lowerLetter"/>
-      <w:lvlText w:val="%1."/>
-      <w:lvlJc w:val="left"/>
-      <w:pPr>
-        <w:ind w:left="1080" w:hanging="360"/>
-      </w:pPr>
-      <w:rPr/>
-    </w:lvl>
-    <w:lvl w:ilvl="1">
-      <w:start w:val="1"/>
-      <w:numFmt w:val="lowerLetter"/>
-      <w:lvlText w:val="%2."/>
-      <w:lvlJc w:val="left"/>
-      <w:pPr>
-        <w:ind w:left="1800" w:hanging="360"/>
-      </w:pPr>
-      <w:rPr/>
-    </w:lvl>
-    <w:lvl w:ilvl="2">
-      <w:start w:val="1"/>
-      <w:numFmt w:val="lowerRoman"/>
-      <w:lvlText w:val="%3."/>
-      <w:lvlJc w:val="right"/>
-      <w:pPr>
-        <w:ind w:left="2520" w:hanging="180"/>
-      </w:pPr>
-      <w:rPr/>
-    </w:lvl>
-    <w:lvl w:ilvl="3">
-      <w:start w:val="1"/>
-      <w:numFmt w:val="decimal"/>
-      <w:lvlText w:val="%4."/>
-      <w:lvlJc w:val="left"/>
-      <w:pPr>
-        <w:ind w:left="3240" w:hanging="360"/>
-      </w:pPr>
-      <w:rPr/>
-    </w:lvl>
-    <w:lvl w:ilvl="4">
-      <w:start w:val="1"/>
-      <w:numFmt w:val="lowerLetter"/>
-      <w:lvlText w:val="%5."/>
-      <w:lvlJc w:val="left"/>
-      <w:pPr>
-        <w:ind w:left="3960" w:hanging="360"/>
-      </w:pPr>
-      <w:rPr/>
-    </w:lvl>
-    <w:lvl w:ilvl="5">
-      <w:start w:val="1"/>
-      <w:numFmt w:val="lowerRoman"/>
-      <w:lvlText w:val="%6."/>
-      <w:lvlJc w:val="right"/>
-      <w:pPr>
-        <w:ind w:left="4680" w:hanging="180"/>
-      </w:pPr>
-      <w:rPr/>
-    </w:lvl>
-    <w:lvl w:ilvl="6">
-      <w:start w:val="1"/>
-      <w:numFmt w:val="decimal"/>
-      <w:lvlText w:val="%7."/>
-      <w:lvlJc w:val="left"/>
-      <w:pPr>
-        <w:ind w:left="5400" w:hanging="360"/>
-      </w:pPr>
-      <w:rPr/>
-    </w:lvl>
-    <w:lvl w:ilvl="7">
-      <w:start w:val="1"/>
-      <w:numFmt w:val="lowerLetter"/>
-      <w:lvlText w:val="%8."/>
-      <w:lvlJc w:val="left"/>
-      <w:pPr>
-        <w:ind w:left="6120" w:hanging="360"/>
-      </w:pPr>
-      <w:rPr/>
-    </w:lvl>
-    <w:lvl w:ilvl="8">
-      <w:start w:val="1"/>
-      <w:numFmt w:val="lowerRoman"/>
-      <w:lvlText w:val="%9."/>
-      <w:lvlJc w:val="right"/>
-      <w:pPr>
-        <w:ind w:left="6840" w:hanging="180"/>
-      </w:pPr>
-      <w:rPr/>
-    </w:lvl>
-  </w:abstractNum>
-  <w:abstractNum w:abstractNumId="4">
-    <w:lvl w:ilvl="0">
-      <w:start w:val="1"/>
       <w:numFmt w:val="bullet"/>
       <w:lvlText w:val="●"/>
       <w:lvlJc w:val="left"/>
@@ -3914,6 +3596,190 @@
       <w:rPr>
         <w:rFonts w:ascii="Noto Sans Symbols" w:cs="Noto Sans Symbols" w:eastAsia="Noto Sans Symbols" w:hAnsi="Noto Sans Symbols"/>
       </w:rPr>
+    </w:lvl>
+  </w:abstractNum>
+  <w:abstractNum w:abstractNumId="3">
+    <w:lvl w:ilvl="0">
+      <w:start w:val="1"/>
+      <w:numFmt w:val="decimal"/>
+      <w:lvlText w:val="%1."/>
+      <w:lvlJc w:val="left"/>
+      <w:pPr>
+        <w:ind w:left="720" w:hanging="360"/>
+      </w:pPr>
+      <w:rPr/>
+    </w:lvl>
+    <w:lvl w:ilvl="1">
+      <w:start w:val="1"/>
+      <w:numFmt w:val="lowerLetter"/>
+      <w:lvlText w:val="%2."/>
+      <w:lvlJc w:val="left"/>
+      <w:pPr>
+        <w:ind w:left="1440" w:hanging="360"/>
+      </w:pPr>
+      <w:rPr/>
+    </w:lvl>
+    <w:lvl w:ilvl="2">
+      <w:start w:val="1"/>
+      <w:numFmt w:val="lowerRoman"/>
+      <w:lvlText w:val="%3."/>
+      <w:lvlJc w:val="right"/>
+      <w:pPr>
+        <w:ind w:left="2160" w:hanging="180"/>
+      </w:pPr>
+      <w:rPr/>
+    </w:lvl>
+    <w:lvl w:ilvl="3">
+      <w:start w:val="1"/>
+      <w:numFmt w:val="decimal"/>
+      <w:lvlText w:val="%4."/>
+      <w:lvlJc w:val="left"/>
+      <w:pPr>
+        <w:ind w:left="2880" w:hanging="360"/>
+      </w:pPr>
+      <w:rPr/>
+    </w:lvl>
+    <w:lvl w:ilvl="4">
+      <w:start w:val="1"/>
+      <w:numFmt w:val="lowerLetter"/>
+      <w:lvlText w:val="%5."/>
+      <w:lvlJc w:val="left"/>
+      <w:pPr>
+        <w:ind w:left="3600" w:hanging="360"/>
+      </w:pPr>
+      <w:rPr/>
+    </w:lvl>
+    <w:lvl w:ilvl="5">
+      <w:start w:val="1"/>
+      <w:numFmt w:val="lowerRoman"/>
+      <w:lvlText w:val="%6."/>
+      <w:lvlJc w:val="right"/>
+      <w:pPr>
+        <w:ind w:left="4320" w:hanging="180"/>
+      </w:pPr>
+      <w:rPr/>
+    </w:lvl>
+    <w:lvl w:ilvl="6">
+      <w:start w:val="1"/>
+      <w:numFmt w:val="decimal"/>
+      <w:lvlText w:val="%7."/>
+      <w:lvlJc w:val="left"/>
+      <w:pPr>
+        <w:ind w:left="5040" w:hanging="360"/>
+      </w:pPr>
+      <w:rPr/>
+    </w:lvl>
+    <w:lvl w:ilvl="7">
+      <w:start w:val="1"/>
+      <w:numFmt w:val="lowerLetter"/>
+      <w:lvlText w:val="%8."/>
+      <w:lvlJc w:val="left"/>
+      <w:pPr>
+        <w:ind w:left="5760" w:hanging="360"/>
+      </w:pPr>
+      <w:rPr/>
+    </w:lvl>
+    <w:lvl w:ilvl="8">
+      <w:start w:val="1"/>
+      <w:numFmt w:val="lowerRoman"/>
+      <w:lvlText w:val="%9."/>
+      <w:lvlJc w:val="right"/>
+      <w:pPr>
+        <w:ind w:left="6480" w:hanging="180"/>
+      </w:pPr>
+      <w:rPr/>
+    </w:lvl>
+  </w:abstractNum>
+  <w:abstractNum w:abstractNumId="4">
+    <w:lvl w:ilvl="0">
+      <w:start w:val="1"/>
+      <w:numFmt w:val="lowerLetter"/>
+      <w:lvlText w:val="%1."/>
+      <w:lvlJc w:val="left"/>
+      <w:pPr>
+        <w:ind w:left="1080" w:hanging="360"/>
+      </w:pPr>
+      <w:rPr/>
+    </w:lvl>
+    <w:lvl w:ilvl="1">
+      <w:start w:val="1"/>
+      <w:numFmt w:val="lowerLetter"/>
+      <w:lvlText w:val="%2."/>
+      <w:lvlJc w:val="left"/>
+      <w:pPr>
+        <w:ind w:left="1800" w:hanging="360"/>
+      </w:pPr>
+      <w:rPr/>
+    </w:lvl>
+    <w:lvl w:ilvl="2">
+      <w:start w:val="1"/>
+      <w:numFmt w:val="lowerRoman"/>
+      <w:lvlText w:val="%3."/>
+      <w:lvlJc w:val="right"/>
+      <w:pPr>
+        <w:ind w:left="2520" w:hanging="180"/>
+      </w:pPr>
+      <w:rPr/>
+    </w:lvl>
+    <w:lvl w:ilvl="3">
+      <w:start w:val="1"/>
+      <w:numFmt w:val="decimal"/>
+      <w:lvlText w:val="%4."/>
+      <w:lvlJc w:val="left"/>
+      <w:pPr>
+        <w:ind w:left="3240" w:hanging="360"/>
+      </w:pPr>
+      <w:rPr/>
+    </w:lvl>
+    <w:lvl w:ilvl="4">
+      <w:start w:val="1"/>
+      <w:numFmt w:val="lowerLetter"/>
+      <w:lvlText w:val="%5."/>
+      <w:lvlJc w:val="left"/>
+      <w:pPr>
+        <w:ind w:left="3960" w:hanging="360"/>
+      </w:pPr>
+      <w:rPr/>
+    </w:lvl>
+    <w:lvl w:ilvl="5">
+      <w:start w:val="1"/>
+      <w:numFmt w:val="lowerRoman"/>
+      <w:lvlText w:val="%6."/>
+      <w:lvlJc w:val="right"/>
+      <w:pPr>
+        <w:ind w:left="4680" w:hanging="180"/>
+      </w:pPr>
+      <w:rPr/>
+    </w:lvl>
+    <w:lvl w:ilvl="6">
+      <w:start w:val="1"/>
+      <w:numFmt w:val="decimal"/>
+      <w:lvlText w:val="%7."/>
+      <w:lvlJc w:val="left"/>
+      <w:pPr>
+        <w:ind w:left="5400" w:hanging="360"/>
+      </w:pPr>
+      <w:rPr/>
+    </w:lvl>
+    <w:lvl w:ilvl="7">
+      <w:start w:val="1"/>
+      <w:numFmt w:val="lowerLetter"/>
+      <w:lvlText w:val="%8."/>
+      <w:lvlJc w:val="left"/>
+      <w:pPr>
+        <w:ind w:left="6120" w:hanging="360"/>
+      </w:pPr>
+      <w:rPr/>
+    </w:lvl>
+    <w:lvl w:ilvl="8">
+      <w:start w:val="1"/>
+      <w:numFmt w:val="lowerRoman"/>
+      <w:lvlText w:val="%9."/>
+      <w:lvlJc w:val="right"/>
+      <w:pPr>
+        <w:ind w:left="6840" w:hanging="180"/>
+      </w:pPr>
+      <w:rPr/>
     </w:lvl>
   </w:abstractNum>
   <w:num w:numId="1">
@@ -3948,6 +3814,123 @@
       </w:pPr>
     </w:pPrDefault>
   </w:docDefaults>
+  <w:style w:type="paragraph" w:styleId="Normal" w:default="1">
+    <w:name w:val="normal"/>
+  </w:style>
+  <w:style w:type="table" w:styleId="TableNormal" w:default="1">
+    <w:name w:val="Table Normal"/>
+  </w:style>
+  <w:style w:type="paragraph" w:styleId="Heading1">
+    <w:name w:val="heading 1"/>
+    <w:basedOn w:val="Normal"/>
+    <w:next w:val="Normal"/>
+    <w:pPr>
+      <w:keepNext w:val="1"/>
+      <w:keepLines w:val="1"/>
+      <w:pageBreakBefore w:val="0"/>
+      <w:spacing w:after="120" w:before="480" w:lineRule="auto"/>
+    </w:pPr>
+    <w:rPr>
+      <w:b w:val="1"/>
+      <w:sz w:val="48"/>
+      <w:szCs w:val="48"/>
+    </w:rPr>
+  </w:style>
+  <w:style w:type="paragraph" w:styleId="Heading2">
+    <w:name w:val="heading 2"/>
+    <w:basedOn w:val="Normal"/>
+    <w:next w:val="Normal"/>
+    <w:pPr>
+      <w:keepNext w:val="1"/>
+      <w:keepLines w:val="1"/>
+      <w:pageBreakBefore w:val="0"/>
+      <w:spacing w:after="80" w:before="360" w:lineRule="auto"/>
+    </w:pPr>
+    <w:rPr>
+      <w:b w:val="1"/>
+      <w:sz w:val="36"/>
+      <w:szCs w:val="36"/>
+    </w:rPr>
+  </w:style>
+  <w:style w:type="paragraph" w:styleId="Heading3">
+    <w:name w:val="heading 3"/>
+    <w:basedOn w:val="Normal"/>
+    <w:next w:val="Normal"/>
+    <w:pPr>
+      <w:keepNext w:val="1"/>
+      <w:keepLines w:val="1"/>
+      <w:pageBreakBefore w:val="0"/>
+      <w:spacing w:after="80" w:before="280" w:lineRule="auto"/>
+    </w:pPr>
+    <w:rPr>
+      <w:b w:val="1"/>
+      <w:sz w:val="28"/>
+      <w:szCs w:val="28"/>
+    </w:rPr>
+  </w:style>
+  <w:style w:type="paragraph" w:styleId="Heading4">
+    <w:name w:val="heading 4"/>
+    <w:basedOn w:val="Normal"/>
+    <w:next w:val="Normal"/>
+    <w:pPr>
+      <w:keepNext w:val="1"/>
+      <w:keepLines w:val="1"/>
+      <w:pageBreakBefore w:val="0"/>
+      <w:spacing w:after="40" w:before="240" w:lineRule="auto"/>
+    </w:pPr>
+    <w:rPr>
+      <w:b w:val="1"/>
+      <w:sz w:val="24"/>
+      <w:szCs w:val="24"/>
+    </w:rPr>
+  </w:style>
+  <w:style w:type="paragraph" w:styleId="Heading5">
+    <w:name w:val="heading 5"/>
+    <w:basedOn w:val="Normal"/>
+    <w:next w:val="Normal"/>
+    <w:pPr>
+      <w:keepNext w:val="1"/>
+      <w:keepLines w:val="1"/>
+      <w:pageBreakBefore w:val="0"/>
+      <w:spacing w:after="40" w:before="220" w:lineRule="auto"/>
+    </w:pPr>
+    <w:rPr>
+      <w:b w:val="1"/>
+      <w:sz w:val="22"/>
+      <w:szCs w:val="22"/>
+    </w:rPr>
+  </w:style>
+  <w:style w:type="paragraph" w:styleId="Heading6">
+    <w:name w:val="heading 6"/>
+    <w:basedOn w:val="Normal"/>
+    <w:next w:val="Normal"/>
+    <w:pPr>
+      <w:keepNext w:val="1"/>
+      <w:keepLines w:val="1"/>
+      <w:pageBreakBefore w:val="0"/>
+      <w:spacing w:after="40" w:before="200" w:lineRule="auto"/>
+    </w:pPr>
+    <w:rPr>
+      <w:b w:val="1"/>
+      <w:sz w:val="20"/>
+      <w:szCs w:val="20"/>
+    </w:rPr>
+  </w:style>
+  <w:style w:type="paragraph" w:styleId="Title">
+    <w:name w:val="Title"/>
+    <w:basedOn w:val="Normal"/>
+    <w:next w:val="Normal"/>
+    <w:pPr>
+      <w:spacing w:before="97" w:lineRule="auto"/>
+      <w:ind w:left="2536" w:right="2334"/>
+      <w:jc w:val="center"/>
+    </w:pPr>
+    <w:rPr>
+      <w:b w:val="1"/>
+      <w:sz w:val="30"/>
+      <w:szCs w:val="30"/>
+    </w:rPr>
+  </w:style>
   <w:style w:type="paragraph" w:styleId="Normal" w:default="1">
     <w:name w:val="normal"/>
   </w:style>
@@ -4207,6 +4190,24 @@
     <w:rPr>
       <w:color w:val="605e5c"/>
       <w:shd w:color="auto" w:fill="e1dfdd" w:val="clear"/>
+    </w:rPr>
+  </w:style>
+  <w:style w:type="paragraph" w:styleId="Subtitle">
+    <w:name w:val="Subtitle"/>
+    <w:basedOn w:val="Normal"/>
+    <w:next w:val="Normal"/>
+    <w:pPr>
+      <w:keepNext w:val="1"/>
+      <w:keepLines w:val="1"/>
+      <w:pageBreakBefore w:val="0"/>
+      <w:spacing w:after="80" w:before="360" w:lineRule="auto"/>
+    </w:pPr>
+    <w:rPr>
+      <w:rFonts w:ascii="Georgia" w:cs="Georgia" w:eastAsia="Georgia" w:hAnsi="Georgia"/>
+      <w:i w:val="1"/>
+      <w:color w:val="666666"/>
+      <w:sz w:val="48"/>
+      <w:szCs w:val="48"/>
     </w:rPr>
   </w:style>
   <w:style w:type="paragraph" w:styleId="Subtitle">
@@ -4515,7 +4516,7 @@
 
 <file path=customXML/item1.xml><?xml version="1.0" encoding="utf-8"?>
 <go:gDocsCustomXmlDataStorage xmlns:go="http://customooxmlschemas.google.com/" xmlns:r="http://schemas.openxmlformats.org/officeDocument/2006/relationships" uri="GoogleDocsCustomDataVersion2">
-  <go:docsCustomData xmlns:go="http://customooxmlschemas.google.com/" roundtripDataSignature="AMtx7miDh2GsB2VT+kpsQk+hWL3npi31GA==">CgMxLjAyCGguZ2pkZ3hzOAByITFqWGNpOWJaSXF6QXhSSWgwS3RSemFiRzlhWHRKOUpqVA==</go:docsCustomData>
+  <go:docsCustomData xmlns:go="http://customooxmlschemas.google.com/" roundtripDataSignature="AMtx7mifZkaRxVsbWFZLXvDDGE3oD0UV/Q==">CgMxLjAyCGguZ2pkZ3hzOAByITFjV1NPYmduYzR2SVQwenpTMk1JcUNNTkpTSG10NGtRWQ==</go:docsCustomData>
 </go:gDocsCustomXmlDataStorage>
 </file>
 

</xml_diff>